<commit_message>
Update Laporan BAB 3
</commit_message>
<xml_diff>
--- a/LAPORAN KERJOSAM.docx
+++ b/LAPORAN KERJOSAM.docx
@@ -184,16 +184,12 @@
         <w:rPr>
           <w:rFonts w:cstheme="minorHAnsi"/>
           <w:b/>
-          <w:sz w:val="44"/>
-          <w:szCs w:val="44"/>
-        </w:rPr>
-      </w:pPr>
-      <w:r>
-        <w:rPr>
-          <w:rFonts w:cstheme="minorHAnsi"/>
-          <w:b/>
-          <w:sz w:val="44"/>
-          <w:szCs w:val="44"/>
+        </w:rPr>
+      </w:pPr>
+      <w:r>
+        <w:rPr>
+          <w:rFonts w:cstheme="minorHAnsi"/>
+          <w:b/>
         </w:rPr>
         <w:t>KERJOSAM – PLATFROM PENCARI</w:t>
       </w:r>
@@ -201,8 +197,6 @@
         <w:rPr>
           <w:rFonts w:cstheme="minorHAnsi"/>
           <w:b/>
-          <w:sz w:val="44"/>
-          <w:szCs w:val="44"/>
         </w:rPr>
         <w:t xml:space="preserve"> </w:t>
       </w:r>
@@ -210,8 +204,6 @@
         <w:rPr>
           <w:rFonts w:cstheme="minorHAnsi"/>
           <w:b/>
-          <w:sz w:val="44"/>
-          <w:szCs w:val="44"/>
         </w:rPr>
         <w:t xml:space="preserve">LOWONGAN KERJA </w:t>
       </w:r>
@@ -257,18 +249,8 @@
           <w:b/>
           <w:bCs/>
         </w:rPr>
-        <w:t xml:space="preserve">Nama </w:t>
-      </w:r>
-      <w:proofErr w:type="gramStart"/>
-      <w:r>
-        <w:rPr>
-          <w:rFonts w:cstheme="minorHAnsi"/>
-          <w:b/>
-          <w:bCs/>
-        </w:rPr>
-        <w:t>Kelompok :</w:t>
-      </w:r>
-      <w:proofErr w:type="gramEnd"/>
+        <w:t>Nama Kelompok :</w:t>
+      </w:r>
     </w:p>
     <w:p>
       <w:pPr>
@@ -522,25 +504,7 @@
           <w:b/>
           <w:bCs/>
         </w:rPr>
-        <w:t xml:space="preserve">Kelas Dan </w:t>
-      </w:r>
-      <w:proofErr w:type="gramStart"/>
-      <w:r>
-        <w:rPr>
-          <w:rFonts w:cstheme="minorHAnsi"/>
-          <w:b/>
-          <w:bCs/>
-        </w:rPr>
-        <w:t>Jurusan :</w:t>
-      </w:r>
-      <w:proofErr w:type="gramEnd"/>
-      <w:r>
-        <w:rPr>
-          <w:rFonts w:cstheme="minorHAnsi"/>
-          <w:b/>
-          <w:bCs/>
-        </w:rPr>
-        <w:t xml:space="preserve"> XII-RPB</w:t>
+        <w:t>Kelas Dan Jurusan : XII-RPB</w:t>
       </w:r>
     </w:p>
     <w:p>
@@ -574,25 +538,7 @@
           <w:b/>
           <w:bCs/>
         </w:rPr>
-        <w:t xml:space="preserve">Tahun </w:t>
-      </w:r>
-      <w:proofErr w:type="gramStart"/>
-      <w:r>
-        <w:rPr>
-          <w:rFonts w:cstheme="minorHAnsi"/>
-          <w:b/>
-          <w:bCs/>
-        </w:rPr>
-        <w:t>Pelajaran :</w:t>
-      </w:r>
-      <w:proofErr w:type="gramEnd"/>
-      <w:r>
-        <w:rPr>
-          <w:rFonts w:cstheme="minorHAnsi"/>
-          <w:b/>
-          <w:bCs/>
-        </w:rPr>
-        <w:t xml:space="preserve"> 2025-</w:t>
+        <w:t>Tahun Pelajaran : 2025-</w:t>
       </w:r>
       <w:r>
         <w:rPr>
@@ -710,14 +656,7 @@
           <w:rFonts w:cstheme="minorHAnsi"/>
           <w:b/>
         </w:rPr>
-        <w:t>202</w:t>
-      </w:r>
-      <w:r>
-        <w:rPr>
-          <w:rFonts w:cstheme="minorHAnsi"/>
-          <w:b/>
-        </w:rPr>
-        <w:t>6</w:t>
+        <w:t>2026</w:t>
       </w:r>
       <w:r>
         <w:br w:type="page"/>
@@ -729,6 +668,8 @@
         <w:jc w:val="center"/>
         <w:rPr>
           <w:rFonts w:asciiTheme="minorHAnsi" w:hAnsiTheme="minorHAnsi" w:cstheme="minorHAnsi"/>
+          <w:sz w:val="22"/>
+          <w:szCs w:val="22"/>
         </w:rPr>
       </w:pPr>
       <w:bookmarkStart w:id="0" w:name="_Toc151569676"/>
@@ -737,6 +678,8 @@
         <w:rPr>
           <w:rFonts w:asciiTheme="minorHAnsi" w:hAnsiTheme="minorHAnsi" w:cstheme="minorHAnsi"/>
           <w:color w:val="000000" w:themeColor="text1"/>
+          <w:sz w:val="22"/>
+          <w:szCs w:val="22"/>
         </w:rPr>
         <w:lastRenderedPageBreak/>
         <w:t>KATA PENGANTAR</w:t>
@@ -853,8 +796,16 @@
       <w:pPr>
         <w:pStyle w:val="Heading1"/>
         <w:jc w:val="center"/>
-      </w:pPr>
-      <w:r>
+        <w:rPr>
+          <w:sz w:val="22"/>
+          <w:szCs w:val="22"/>
+        </w:rPr>
+      </w:pPr>
+      <w:r>
+        <w:rPr>
+          <w:sz w:val="22"/>
+          <w:szCs w:val="22"/>
+        </w:rPr>
         <w:lastRenderedPageBreak/>
         <w:t>Daftar Isi</w:t>
       </w:r>
@@ -865,8 +816,6 @@
         <w:rPr>
           <w:rFonts w:asciiTheme="majorHAnsi" w:eastAsiaTheme="majorEastAsia" w:hAnsiTheme="majorHAnsi" w:cstheme="majorBidi"/>
           <w:color w:val="2F5496" w:themeColor="accent1" w:themeShade="BF"/>
-          <w:sz w:val="40"/>
-          <w:szCs w:val="40"/>
         </w:rPr>
       </w:pPr>
       <w:r>
@@ -924,11 +873,15 @@
         <w:ind w:left="360"/>
         <w:rPr>
           <w:rFonts w:asciiTheme="majorHAnsi" w:hAnsiTheme="majorHAnsi" w:cstheme="majorHAnsi"/>
-        </w:rPr>
-      </w:pPr>
-      <w:r>
-        <w:rPr>
-          <w:rFonts w:asciiTheme="majorHAnsi" w:hAnsiTheme="majorHAnsi" w:cstheme="majorHAnsi"/>
+          <w:sz w:val="22"/>
+          <w:szCs w:val="22"/>
+        </w:rPr>
+      </w:pPr>
+      <w:r>
+        <w:rPr>
+          <w:rFonts w:asciiTheme="majorHAnsi" w:hAnsiTheme="majorHAnsi" w:cstheme="majorHAnsi"/>
+          <w:sz w:val="22"/>
+          <w:szCs w:val="22"/>
         </w:rPr>
         <w:t>Perkembangan teknologi informasi yang semakin pesat telah membawa perubahan signifikan dalam berbagai aspek kehidupan, termasuk dalam proses pencarian dan perekrutan tenaga kerja. Di era digital saat ini, kebutuhan akan informasi lowongan kerja yang cepat, akurat, dan mudah diakses menjadi sangat penting, terutama bagi para pencari kerja yang ingin memperoleh peluang sesuai dengan kemampuan dan minat mereka.</w:t>
       </w:r>
@@ -939,11 +892,15 @@
         <w:ind w:left="360"/>
         <w:rPr>
           <w:rFonts w:asciiTheme="majorHAnsi" w:hAnsiTheme="majorHAnsi" w:cstheme="majorHAnsi"/>
-        </w:rPr>
-      </w:pPr>
-      <w:r>
-        <w:rPr>
-          <w:rFonts w:asciiTheme="majorHAnsi" w:hAnsiTheme="majorHAnsi" w:cstheme="majorHAnsi"/>
+          <w:sz w:val="22"/>
+          <w:szCs w:val="22"/>
+        </w:rPr>
+      </w:pPr>
+      <w:r>
+        <w:rPr>
+          <w:rFonts w:asciiTheme="majorHAnsi" w:hAnsiTheme="majorHAnsi" w:cstheme="majorHAnsi"/>
+          <w:sz w:val="22"/>
+          <w:szCs w:val="22"/>
         </w:rPr>
         <w:t>Namun, pada kenyataannya masih banyak pencari kerja yang mengalami kesulitan dalam menemukan lowongan pekerjaan yang relevan. Informasi lowongan sering kali tersebar di berbagai platform, tidak terstruktur dengan baik, atau kurang diperbarui, sehingga menyulitkan pencari kerja dalam proses melamar pekerjaan. Di sisi lain, perusahaan juga menghadapi kendala dalam menjangkau kandidat yang sesuai dengan kualifikasi yang dibutuhkan secara efisien.</w:t>
       </w:r>
@@ -954,11 +911,15 @@
         <w:ind w:left="360"/>
         <w:rPr>
           <w:rFonts w:asciiTheme="majorHAnsi" w:hAnsiTheme="majorHAnsi" w:cstheme="majorHAnsi"/>
-        </w:rPr>
-      </w:pPr>
-      <w:r>
-        <w:rPr>
-          <w:rFonts w:asciiTheme="majorHAnsi" w:hAnsiTheme="majorHAnsi" w:cstheme="majorHAnsi"/>
+          <w:sz w:val="22"/>
+          <w:szCs w:val="22"/>
+        </w:rPr>
+      </w:pPr>
+      <w:r>
+        <w:rPr>
+          <w:rFonts w:asciiTheme="majorHAnsi" w:hAnsiTheme="majorHAnsi" w:cstheme="majorHAnsi"/>
+          <w:sz w:val="22"/>
+          <w:szCs w:val="22"/>
         </w:rPr>
         <w:t xml:space="preserve">Berdasarkan permasalahan tersebut, diperlukan sebuah platform pencari lowongan kerja yang terintegrasi dan mudah digunakan. </w:t>
       </w:r>
@@ -966,12 +927,16 @@
         <w:rPr>
           <w:rStyle w:val="Strong"/>
           <w:rFonts w:asciiTheme="majorHAnsi" w:eastAsiaTheme="majorEastAsia" w:hAnsiTheme="majorHAnsi" w:cstheme="majorHAnsi"/>
+          <w:sz w:val="22"/>
+          <w:szCs w:val="22"/>
         </w:rPr>
         <w:t>KerjoSam</w:t>
       </w:r>
       <w:r>
         <w:rPr>
           <w:rFonts w:asciiTheme="majorHAnsi" w:hAnsiTheme="majorHAnsi" w:cstheme="majorHAnsi"/>
+          <w:sz w:val="22"/>
+          <w:szCs w:val="22"/>
         </w:rPr>
         <w:t xml:space="preserve"> hadir sebagai platform pencari lowongan kerja berbasis digital yang dirancang untuk mempertemukan pencari kerja dan perusahaan secara efektif. Platform ini menyediakan informasi lowongan kerja yang terstruktur, fitur pencarian yang fleksibel, serta kemudahan dalam proses melamar pekerjaan secara online.</w:t>
       </w:r>
@@ -982,11 +947,15 @@
         <w:ind w:left="360"/>
         <w:rPr>
           <w:rFonts w:asciiTheme="majorHAnsi" w:hAnsiTheme="majorHAnsi" w:cstheme="majorHAnsi"/>
-        </w:rPr>
-      </w:pPr>
-      <w:r>
-        <w:rPr>
-          <w:rFonts w:asciiTheme="majorHAnsi" w:hAnsiTheme="majorHAnsi" w:cstheme="majorHAnsi"/>
+          <w:sz w:val="22"/>
+          <w:szCs w:val="22"/>
+        </w:rPr>
+      </w:pPr>
+      <w:r>
+        <w:rPr>
+          <w:rFonts w:asciiTheme="majorHAnsi" w:hAnsiTheme="majorHAnsi" w:cstheme="majorHAnsi"/>
+          <w:sz w:val="22"/>
+          <w:szCs w:val="22"/>
         </w:rPr>
         <w:t>Dengan adanya KerjoSam, diharapkan dapat membantu pencari kerja memperoleh informasi lowongan yang sesuai secara lebih cepat dan efisien, sekaligus membantu perusahaan dalam menemukan kandidat yang tepat. Platform ini diharapkan mampu menjadi solusi dalam meningkatkan efektivitas proses rekrutmen serta mendukung pengurangan angka pengangguran di era digital.</w:t>
       </w:r>
@@ -1124,6 +1093,10 @@
         <w:pStyle w:val="NormalWeb"/>
         <w:spacing w:before="240" w:beforeAutospacing="0" w:after="240" w:afterAutospacing="0"/>
         <w:ind w:left="360"/>
+        <w:rPr>
+          <w:sz w:val="22"/>
+          <w:szCs w:val="22"/>
+        </w:rPr>
       </w:pPr>
       <w:r>
         <w:rPr>
@@ -1160,6 +1133,10 @@
         <w:pStyle w:val="NormalWeb"/>
         <w:spacing w:before="240" w:beforeAutospacing="0" w:after="240" w:afterAutospacing="0"/>
         <w:ind w:left="360"/>
+        <w:rPr>
+          <w:sz w:val="22"/>
+          <w:szCs w:val="22"/>
+        </w:rPr>
       </w:pPr>
       <w:r>
         <w:rPr>
@@ -1278,11 +1255,15 @@
         <w:ind w:left="360"/>
         <w:rPr>
           <w:rFonts w:asciiTheme="majorHAnsi" w:hAnsiTheme="majorHAnsi" w:cstheme="majorHAnsi"/>
-        </w:rPr>
-      </w:pPr>
-      <w:r>
-        <w:rPr>
-          <w:rFonts w:asciiTheme="majorHAnsi" w:hAnsiTheme="majorHAnsi" w:cstheme="majorHAnsi"/>
+          <w:sz w:val="22"/>
+          <w:szCs w:val="22"/>
+        </w:rPr>
+      </w:pPr>
+      <w:r>
+        <w:rPr>
+          <w:rFonts w:asciiTheme="majorHAnsi" w:hAnsiTheme="majorHAnsi" w:cstheme="majorHAnsi"/>
+          <w:sz w:val="22"/>
+          <w:szCs w:val="22"/>
         </w:rPr>
         <w:t xml:space="preserve">Manfaat dari pembuatan aplikasi </w:t>
       </w:r>
@@ -1291,12 +1272,16 @@
           <w:rFonts w:asciiTheme="majorHAnsi" w:hAnsiTheme="majorHAnsi" w:cstheme="majorHAnsi"/>
           <w:b/>
           <w:bCs/>
+          <w:sz w:val="22"/>
+          <w:szCs w:val="22"/>
         </w:rPr>
         <w:t>KerjoSam – Platform Pencari Lowongan Kerja</w:t>
       </w:r>
       <w:r>
         <w:rPr>
           <w:rFonts w:asciiTheme="majorHAnsi" w:hAnsiTheme="majorHAnsi" w:cstheme="majorHAnsi"/>
+          <w:sz w:val="22"/>
+          <w:szCs w:val="22"/>
         </w:rPr>
         <w:t xml:space="preserve"> adalah:</w:t>
       </w:r>
@@ -1310,13 +1295,17 @@
         </w:numPr>
         <w:rPr>
           <w:rFonts w:asciiTheme="majorHAnsi" w:hAnsiTheme="majorHAnsi" w:cstheme="majorHAnsi"/>
-        </w:rPr>
-      </w:pPr>
-      <w:r>
-        <w:rPr>
-          <w:rFonts w:asciiTheme="majorHAnsi" w:hAnsiTheme="majorHAnsi" w:cstheme="majorHAnsi"/>
-          <w:b/>
-          <w:bCs/>
+          <w:sz w:val="22"/>
+          <w:szCs w:val="22"/>
+        </w:rPr>
+      </w:pPr>
+      <w:r>
+        <w:rPr>
+          <w:rFonts w:asciiTheme="majorHAnsi" w:hAnsiTheme="majorHAnsi" w:cstheme="majorHAnsi"/>
+          <w:b/>
+          <w:bCs/>
+          <w:sz w:val="22"/>
+          <w:szCs w:val="22"/>
         </w:rPr>
         <w:t>Bagi Pencari Kerja</w:t>
       </w:r>
@@ -1325,24 +1314,32 @@
           <w:rFonts w:asciiTheme="majorHAnsi" w:hAnsiTheme="majorHAnsi" w:cstheme="majorHAnsi"/>
           <w:b/>
           <w:bCs/>
+          <w:sz w:val="22"/>
+          <w:szCs w:val="22"/>
         </w:rPr>
         <w:br/>
       </w:r>
       <w:r>
         <w:rPr>
           <w:rFonts w:asciiTheme="majorHAnsi" w:hAnsiTheme="majorHAnsi" w:cstheme="majorHAnsi"/>
+          <w:sz w:val="22"/>
+          <w:szCs w:val="22"/>
         </w:rPr>
         <w:t xml:space="preserve"> Mempermudah pencari kerja dalam menemukan informasi lowongan pekerjaan yang sesuai dengan kualifikasi, minat, dan lokasi secara cepat dan efisien.</w:t>
       </w:r>
       <w:r>
         <w:rPr>
           <w:rFonts w:asciiTheme="majorHAnsi" w:hAnsiTheme="majorHAnsi" w:cstheme="majorHAnsi"/>
+          <w:sz w:val="22"/>
+          <w:szCs w:val="22"/>
         </w:rPr>
         <w:br/>
       </w:r>
       <w:r>
         <w:rPr>
           <w:rFonts w:asciiTheme="majorHAnsi" w:hAnsiTheme="majorHAnsi" w:cstheme="majorHAnsi"/>
+          <w:sz w:val="22"/>
+          <w:szCs w:val="22"/>
         </w:rPr>
         <w:br/>
       </w:r>
@@ -1356,13 +1353,17 @@
         </w:numPr>
         <w:rPr>
           <w:rFonts w:asciiTheme="majorHAnsi" w:hAnsiTheme="majorHAnsi" w:cstheme="majorHAnsi"/>
-        </w:rPr>
-      </w:pPr>
-      <w:r>
-        <w:rPr>
-          <w:rFonts w:asciiTheme="majorHAnsi" w:hAnsiTheme="majorHAnsi" w:cstheme="majorHAnsi"/>
-          <w:b/>
-          <w:bCs/>
+          <w:sz w:val="22"/>
+          <w:szCs w:val="22"/>
+        </w:rPr>
+      </w:pPr>
+      <w:r>
+        <w:rPr>
+          <w:rFonts w:asciiTheme="majorHAnsi" w:hAnsiTheme="majorHAnsi" w:cstheme="majorHAnsi"/>
+          <w:b/>
+          <w:bCs/>
+          <w:sz w:val="22"/>
+          <w:szCs w:val="22"/>
         </w:rPr>
         <w:t>Bagi Perusahaan</w:t>
       </w:r>
@@ -1371,24 +1372,32 @@
           <w:rFonts w:asciiTheme="majorHAnsi" w:hAnsiTheme="majorHAnsi" w:cstheme="majorHAnsi"/>
           <w:b/>
           <w:bCs/>
+          <w:sz w:val="22"/>
+          <w:szCs w:val="22"/>
         </w:rPr>
         <w:br/>
       </w:r>
       <w:r>
         <w:rPr>
           <w:rFonts w:asciiTheme="majorHAnsi" w:hAnsiTheme="majorHAnsi" w:cstheme="majorHAnsi"/>
+          <w:sz w:val="22"/>
+          <w:szCs w:val="22"/>
         </w:rPr>
         <w:t xml:space="preserve"> Membantu perusahaan dalam mempublikasikan lowongan kerja serta menjangkau calon tenaga kerja yang tepat secara lebih efektif.</w:t>
       </w:r>
       <w:r>
         <w:rPr>
           <w:rFonts w:asciiTheme="majorHAnsi" w:hAnsiTheme="majorHAnsi" w:cstheme="majorHAnsi"/>
+          <w:sz w:val="22"/>
+          <w:szCs w:val="22"/>
         </w:rPr>
         <w:br/>
       </w:r>
       <w:r>
         <w:rPr>
           <w:rFonts w:asciiTheme="majorHAnsi" w:hAnsiTheme="majorHAnsi" w:cstheme="majorHAnsi"/>
+          <w:sz w:val="22"/>
+          <w:szCs w:val="22"/>
         </w:rPr>
         <w:br/>
       </w:r>
@@ -1402,13 +1411,17 @@
         </w:numPr>
         <w:rPr>
           <w:rFonts w:asciiTheme="majorHAnsi" w:hAnsiTheme="majorHAnsi" w:cstheme="majorHAnsi"/>
-        </w:rPr>
-      </w:pPr>
-      <w:r>
-        <w:rPr>
-          <w:rFonts w:asciiTheme="majorHAnsi" w:hAnsiTheme="majorHAnsi" w:cstheme="majorHAnsi"/>
-          <w:b/>
-          <w:bCs/>
+          <w:sz w:val="22"/>
+          <w:szCs w:val="22"/>
+        </w:rPr>
+      </w:pPr>
+      <w:r>
+        <w:rPr>
+          <w:rFonts w:asciiTheme="majorHAnsi" w:hAnsiTheme="majorHAnsi" w:cstheme="majorHAnsi"/>
+          <w:b/>
+          <w:bCs/>
+          <w:sz w:val="22"/>
+          <w:szCs w:val="22"/>
         </w:rPr>
         <w:t>Bagi Pengembang / Peneliti</w:t>
       </w:r>
@@ -1417,24 +1430,32 @@
           <w:rFonts w:asciiTheme="majorHAnsi" w:hAnsiTheme="majorHAnsi" w:cstheme="majorHAnsi"/>
           <w:b/>
           <w:bCs/>
+          <w:sz w:val="22"/>
+          <w:szCs w:val="22"/>
         </w:rPr>
         <w:br/>
       </w:r>
       <w:r>
         <w:rPr>
           <w:rFonts w:asciiTheme="majorHAnsi" w:hAnsiTheme="majorHAnsi" w:cstheme="majorHAnsi"/>
+          <w:sz w:val="22"/>
+          <w:szCs w:val="22"/>
         </w:rPr>
         <w:t xml:space="preserve"> Menambah wawasan dan pengalaman dalam pengembangan aplikasi berbasis web serta penerapan metode pengembangan sistem informasi.</w:t>
       </w:r>
       <w:r>
         <w:rPr>
           <w:rFonts w:asciiTheme="majorHAnsi" w:hAnsiTheme="majorHAnsi" w:cstheme="majorHAnsi"/>
+          <w:sz w:val="22"/>
+          <w:szCs w:val="22"/>
         </w:rPr>
         <w:br/>
       </w:r>
       <w:r>
         <w:rPr>
           <w:rFonts w:asciiTheme="majorHAnsi" w:hAnsiTheme="majorHAnsi" w:cstheme="majorHAnsi"/>
+          <w:sz w:val="22"/>
+          <w:szCs w:val="22"/>
         </w:rPr>
         <w:br/>
       </w:r>
@@ -1448,13 +1469,17 @@
         </w:numPr>
         <w:rPr>
           <w:rFonts w:asciiTheme="majorHAnsi" w:hAnsiTheme="majorHAnsi" w:cstheme="majorHAnsi"/>
-        </w:rPr>
-      </w:pPr>
-      <w:r>
-        <w:rPr>
-          <w:rFonts w:asciiTheme="majorHAnsi" w:hAnsiTheme="majorHAnsi" w:cstheme="majorHAnsi"/>
-          <w:b/>
-          <w:bCs/>
+          <w:sz w:val="22"/>
+          <w:szCs w:val="22"/>
+        </w:rPr>
+      </w:pPr>
+      <w:r>
+        <w:rPr>
+          <w:rFonts w:asciiTheme="majorHAnsi" w:hAnsiTheme="majorHAnsi" w:cstheme="majorHAnsi"/>
+          <w:b/>
+          <w:bCs/>
+          <w:sz w:val="22"/>
+          <w:szCs w:val="22"/>
         </w:rPr>
         <w:t>Bagi Masyarakat</w:t>
       </w:r>
@@ -1463,31 +1488,1827 @@
           <w:rFonts w:asciiTheme="majorHAnsi" w:hAnsiTheme="majorHAnsi" w:cstheme="majorHAnsi"/>
           <w:b/>
           <w:bCs/>
+          <w:sz w:val="22"/>
+          <w:szCs w:val="22"/>
         </w:rPr>
         <w:br/>
       </w:r>
       <w:r>
         <w:rPr>
           <w:rFonts w:asciiTheme="majorHAnsi" w:hAnsiTheme="majorHAnsi" w:cstheme="majorHAnsi"/>
+          <w:sz w:val="22"/>
+          <w:szCs w:val="22"/>
         </w:rPr>
         <w:t xml:space="preserve"> Memberikan akses informasi lowongan kerja yang lebih luas dan terstruktur sehingga dapat membantu mengurangi tingkat pengangguran.</w:t>
       </w:r>
     </w:p>
     <w:p>
       <w:pPr>
+        <w:spacing w:line="278" w:lineRule="auto"/>
+        <w:rPr>
+          <w:rFonts w:asciiTheme="majorHAnsi" w:eastAsia="Times New Roman" w:hAnsiTheme="majorHAnsi" w:cstheme="majorHAnsi"/>
+          <w:b/>
+          <w:bCs/>
+          <w:kern w:val="0"/>
+          <w14:ligatures w14:val="none"/>
+        </w:rPr>
+      </w:pPr>
+      <w:r>
+        <w:rPr>
+          <w:rFonts w:asciiTheme="majorHAnsi" w:hAnsiTheme="majorHAnsi" w:cstheme="majorHAnsi"/>
+          <w:b/>
+          <w:bCs/>
+        </w:rPr>
+        <w:br w:type="page"/>
+      </w:r>
+    </w:p>
+    <w:p>
+      <w:pPr>
         <w:pStyle w:val="NormalWeb"/>
-        <w:ind w:left="720"/>
-        <w:rPr>
-          <w:rFonts w:asciiTheme="majorHAnsi" w:hAnsiTheme="majorHAnsi" w:cstheme="majorHAnsi"/>
-        </w:rPr>
-      </w:pPr>
-    </w:p>
-    <w:p>
-      <w:r>
-        <w:t>2.1</w:t>
-      </w:r>
-    </w:p>
-    <w:p/>
+        <w:ind w:left="360"/>
+        <w:jc w:val="center"/>
+        <w:rPr>
+          <w:rFonts w:asciiTheme="majorHAnsi" w:hAnsiTheme="majorHAnsi" w:cstheme="majorHAnsi"/>
+          <w:b/>
+          <w:bCs/>
+          <w:sz w:val="22"/>
+          <w:szCs w:val="22"/>
+        </w:rPr>
+      </w:pPr>
+      <w:r>
+        <w:rPr>
+          <w:rFonts w:asciiTheme="majorHAnsi" w:hAnsiTheme="majorHAnsi" w:cstheme="majorHAnsi"/>
+          <w:b/>
+          <w:bCs/>
+          <w:sz w:val="22"/>
+          <w:szCs w:val="22"/>
+        </w:rPr>
+        <w:lastRenderedPageBreak/>
+        <w:t>Bab II</w:t>
+      </w:r>
+    </w:p>
+    <w:p>
+      <w:pPr>
+        <w:pStyle w:val="NormalWeb"/>
+        <w:ind w:left="360"/>
+        <w:rPr>
+          <w:rFonts w:asciiTheme="majorHAnsi" w:hAnsiTheme="majorHAnsi" w:cstheme="majorHAnsi"/>
+          <w:b/>
+          <w:bCs/>
+          <w:sz w:val="22"/>
+          <w:szCs w:val="22"/>
+        </w:rPr>
+      </w:pPr>
+    </w:p>
+    <w:p>
+      <w:pPr>
+        <w:pStyle w:val="NormalWeb"/>
+        <w:rPr>
+          <w:rFonts w:asciiTheme="majorHAnsi" w:hAnsiTheme="majorHAnsi" w:cstheme="majorHAnsi"/>
+          <w:b/>
+          <w:bCs/>
+          <w:sz w:val="22"/>
+          <w:szCs w:val="22"/>
+        </w:rPr>
+      </w:pPr>
+      <w:r>
+        <w:rPr>
+          <w:rFonts w:asciiTheme="majorHAnsi" w:hAnsiTheme="majorHAnsi" w:cstheme="majorHAnsi"/>
+          <w:b/>
+          <w:bCs/>
+          <w:sz w:val="22"/>
+          <w:szCs w:val="22"/>
+        </w:rPr>
+        <w:t xml:space="preserve">2.1 </w:t>
+      </w:r>
+      <w:r>
+        <w:rPr>
+          <w:rFonts w:asciiTheme="majorHAnsi" w:hAnsiTheme="majorHAnsi" w:cstheme="majorHAnsi"/>
+          <w:b/>
+          <w:bCs/>
+          <w:sz w:val="22"/>
+          <w:szCs w:val="22"/>
+        </w:rPr>
+        <w:t xml:space="preserve"> Analisis Kebutuhan Sistem</w:t>
+      </w:r>
+    </w:p>
+    <w:p>
+      <w:pPr>
+        <w:pStyle w:val="NormalWeb"/>
+        <w:rPr>
+          <w:rFonts w:asciiTheme="majorHAnsi" w:hAnsiTheme="majorHAnsi" w:cstheme="majorHAnsi"/>
+          <w:b/>
+          <w:bCs/>
+          <w:sz w:val="22"/>
+          <w:szCs w:val="22"/>
+        </w:rPr>
+      </w:pPr>
+      <w:r>
+        <w:rPr>
+          <w:rFonts w:asciiTheme="majorHAnsi" w:hAnsiTheme="majorHAnsi" w:cstheme="majorHAnsi"/>
+          <w:b/>
+          <w:bCs/>
+          <w:sz w:val="22"/>
+          <w:szCs w:val="22"/>
+        </w:rPr>
+        <w:t>Kebutuhan Fungsional</w:t>
+      </w:r>
+    </w:p>
+    <w:p>
+      <w:pPr>
+        <w:pStyle w:val="NormalWeb"/>
+        <w:numPr>
+          <w:ilvl w:val="0"/>
+          <w:numId w:val="6"/>
+        </w:numPr>
+        <w:rPr>
+          <w:rFonts w:asciiTheme="majorHAnsi" w:hAnsiTheme="majorHAnsi" w:cstheme="majorHAnsi"/>
+          <w:sz w:val="22"/>
+          <w:szCs w:val="22"/>
+        </w:rPr>
+      </w:pPr>
+      <w:r>
+        <w:rPr>
+          <w:rFonts w:asciiTheme="majorHAnsi" w:hAnsiTheme="majorHAnsi" w:cstheme="majorHAnsi"/>
+          <w:sz w:val="22"/>
+          <w:szCs w:val="22"/>
+        </w:rPr>
+        <w:t>Sistem dapat menampilkan daftar lowongan kerja</w:t>
+      </w:r>
+    </w:p>
+    <w:p>
+      <w:pPr>
+        <w:pStyle w:val="NormalWeb"/>
+        <w:numPr>
+          <w:ilvl w:val="0"/>
+          <w:numId w:val="6"/>
+        </w:numPr>
+        <w:rPr>
+          <w:rFonts w:asciiTheme="majorHAnsi" w:hAnsiTheme="majorHAnsi" w:cstheme="majorHAnsi"/>
+          <w:sz w:val="22"/>
+          <w:szCs w:val="22"/>
+        </w:rPr>
+      </w:pPr>
+      <w:r>
+        <w:rPr>
+          <w:rFonts w:asciiTheme="majorHAnsi" w:hAnsiTheme="majorHAnsi" w:cstheme="majorHAnsi"/>
+          <w:sz w:val="22"/>
+          <w:szCs w:val="22"/>
+        </w:rPr>
+        <w:t>Sistem dapat menampilkan detail informasi lowongan kerja</w:t>
+      </w:r>
+    </w:p>
+    <w:p>
+      <w:pPr>
+        <w:pStyle w:val="NormalWeb"/>
+        <w:numPr>
+          <w:ilvl w:val="0"/>
+          <w:numId w:val="6"/>
+        </w:numPr>
+        <w:rPr>
+          <w:rFonts w:asciiTheme="majorHAnsi" w:hAnsiTheme="majorHAnsi" w:cstheme="majorHAnsi"/>
+          <w:sz w:val="22"/>
+          <w:szCs w:val="22"/>
+        </w:rPr>
+      </w:pPr>
+      <w:r>
+        <w:rPr>
+          <w:rFonts w:asciiTheme="majorHAnsi" w:hAnsiTheme="majorHAnsi" w:cstheme="majorHAnsi"/>
+          <w:sz w:val="22"/>
+          <w:szCs w:val="22"/>
+        </w:rPr>
+        <w:t>Sistem dapat menyimpan data pengguna dan lowongan ke dalam database</w:t>
+      </w:r>
+    </w:p>
+    <w:p>
+      <w:pPr>
+        <w:pStyle w:val="NormalWeb"/>
+        <w:numPr>
+          <w:ilvl w:val="0"/>
+          <w:numId w:val="6"/>
+        </w:numPr>
+        <w:rPr>
+          <w:rFonts w:asciiTheme="majorHAnsi" w:hAnsiTheme="majorHAnsi" w:cstheme="majorHAnsi"/>
+          <w:sz w:val="22"/>
+          <w:szCs w:val="22"/>
+        </w:rPr>
+      </w:pPr>
+      <w:r>
+        <w:rPr>
+          <w:rFonts w:asciiTheme="majorHAnsi" w:hAnsiTheme="majorHAnsi" w:cstheme="majorHAnsi"/>
+          <w:sz w:val="22"/>
+          <w:szCs w:val="22"/>
+        </w:rPr>
+        <w:t>Sistem dapat menyediakan fitur pendaftaran dan login pengguna</w:t>
+      </w:r>
+    </w:p>
+    <w:p>
+      <w:pPr>
+        <w:pStyle w:val="NormalWeb"/>
+        <w:numPr>
+          <w:ilvl w:val="0"/>
+          <w:numId w:val="6"/>
+        </w:numPr>
+        <w:rPr>
+          <w:rFonts w:asciiTheme="majorHAnsi" w:hAnsiTheme="majorHAnsi" w:cstheme="majorHAnsi"/>
+          <w:sz w:val="22"/>
+          <w:szCs w:val="22"/>
+        </w:rPr>
+      </w:pPr>
+      <w:r>
+        <w:rPr>
+          <w:rFonts w:asciiTheme="majorHAnsi" w:hAnsiTheme="majorHAnsi" w:cstheme="majorHAnsi"/>
+          <w:sz w:val="22"/>
+          <w:szCs w:val="22"/>
+        </w:rPr>
+        <w:t>Admin dapat mengelola data perusahaan</w:t>
+      </w:r>
+    </w:p>
+    <w:p>
+      <w:pPr>
+        <w:pStyle w:val="NormalWeb"/>
+        <w:numPr>
+          <w:ilvl w:val="0"/>
+          <w:numId w:val="6"/>
+        </w:numPr>
+        <w:rPr>
+          <w:rFonts w:asciiTheme="majorHAnsi" w:hAnsiTheme="majorHAnsi" w:cstheme="majorHAnsi"/>
+          <w:sz w:val="22"/>
+          <w:szCs w:val="22"/>
+        </w:rPr>
+      </w:pPr>
+      <w:r>
+        <w:rPr>
+          <w:rFonts w:asciiTheme="majorHAnsi" w:hAnsiTheme="majorHAnsi" w:cstheme="majorHAnsi"/>
+          <w:sz w:val="22"/>
+          <w:szCs w:val="22"/>
+        </w:rPr>
+        <w:t>Admin dapat melihat dan mengelola data pengguna</w:t>
+      </w:r>
+    </w:p>
+    <w:p>
+      <w:pPr>
+        <w:pStyle w:val="NormalWeb"/>
+        <w:numPr>
+          <w:ilvl w:val="0"/>
+          <w:numId w:val="6"/>
+        </w:numPr>
+        <w:rPr>
+          <w:rFonts w:asciiTheme="majorHAnsi" w:hAnsiTheme="majorHAnsi" w:cstheme="majorHAnsi"/>
+          <w:sz w:val="22"/>
+          <w:szCs w:val="22"/>
+        </w:rPr>
+      </w:pPr>
+      <w:r>
+        <w:rPr>
+          <w:rFonts w:asciiTheme="majorHAnsi" w:hAnsiTheme="majorHAnsi" w:cstheme="majorHAnsi"/>
+          <w:sz w:val="22"/>
+          <w:szCs w:val="22"/>
+        </w:rPr>
+        <w:t>Admin dapat mengelola data lowongan kerja</w:t>
+      </w:r>
+    </w:p>
+    <w:p>
+      <w:pPr>
+        <w:pStyle w:val="NormalWeb"/>
+        <w:numPr>
+          <w:ilvl w:val="0"/>
+          <w:numId w:val="6"/>
+        </w:numPr>
+        <w:rPr>
+          <w:rFonts w:asciiTheme="majorHAnsi" w:hAnsiTheme="majorHAnsi" w:cstheme="majorHAnsi"/>
+          <w:sz w:val="22"/>
+          <w:szCs w:val="22"/>
+        </w:rPr>
+      </w:pPr>
+      <w:r>
+        <w:rPr>
+          <w:rFonts w:asciiTheme="majorHAnsi" w:hAnsiTheme="majorHAnsi" w:cstheme="majorHAnsi"/>
+          <w:sz w:val="22"/>
+          <w:szCs w:val="22"/>
+        </w:rPr>
+        <w:t>Admin dapat mengelola data kategori</w:t>
+      </w:r>
+    </w:p>
+    <w:p>
+      <w:pPr>
+        <w:pStyle w:val="NormalWeb"/>
+        <w:rPr>
+          <w:rFonts w:asciiTheme="majorHAnsi" w:hAnsiTheme="majorHAnsi" w:cstheme="majorHAnsi"/>
+          <w:b/>
+          <w:bCs/>
+          <w:sz w:val="22"/>
+          <w:szCs w:val="22"/>
+        </w:rPr>
+      </w:pPr>
+      <w:r>
+        <w:rPr>
+          <w:rFonts w:asciiTheme="majorHAnsi" w:hAnsiTheme="majorHAnsi" w:cstheme="majorHAnsi"/>
+          <w:b/>
+          <w:bCs/>
+          <w:sz w:val="22"/>
+          <w:szCs w:val="22"/>
+        </w:rPr>
+        <w:t>Kebutuhan Non-Fungsional</w:t>
+      </w:r>
+    </w:p>
+    <w:p>
+      <w:pPr>
+        <w:pStyle w:val="NormalWeb"/>
+        <w:numPr>
+          <w:ilvl w:val="0"/>
+          <w:numId w:val="7"/>
+        </w:numPr>
+        <w:rPr>
+          <w:rFonts w:asciiTheme="majorHAnsi" w:hAnsiTheme="majorHAnsi" w:cstheme="majorHAnsi"/>
+          <w:sz w:val="22"/>
+          <w:szCs w:val="22"/>
+        </w:rPr>
+      </w:pPr>
+      <w:r>
+        <w:rPr>
+          <w:rFonts w:asciiTheme="majorHAnsi" w:hAnsiTheme="majorHAnsi" w:cstheme="majorHAnsi"/>
+          <w:sz w:val="22"/>
+          <w:szCs w:val="22"/>
+        </w:rPr>
+        <w:t>Sistem memiliki tampilan yang user-friendly dan responsif</w:t>
+      </w:r>
+    </w:p>
+    <w:p>
+      <w:pPr>
+        <w:pStyle w:val="NormalWeb"/>
+        <w:numPr>
+          <w:ilvl w:val="0"/>
+          <w:numId w:val="7"/>
+        </w:numPr>
+        <w:rPr>
+          <w:rFonts w:asciiTheme="majorHAnsi" w:hAnsiTheme="majorHAnsi" w:cstheme="majorHAnsi"/>
+          <w:sz w:val="22"/>
+          <w:szCs w:val="22"/>
+        </w:rPr>
+      </w:pPr>
+      <w:r>
+        <w:rPr>
+          <w:rFonts w:asciiTheme="majorHAnsi" w:hAnsiTheme="majorHAnsi" w:cstheme="majorHAnsi"/>
+          <w:sz w:val="22"/>
+          <w:szCs w:val="22"/>
+        </w:rPr>
+        <w:t>Sistem menggunakan framework Laravel</w:t>
+      </w:r>
+    </w:p>
+    <w:p>
+      <w:pPr>
+        <w:pStyle w:val="NormalWeb"/>
+        <w:numPr>
+          <w:ilvl w:val="0"/>
+          <w:numId w:val="7"/>
+        </w:numPr>
+        <w:rPr>
+          <w:rFonts w:asciiTheme="majorHAnsi" w:hAnsiTheme="majorHAnsi" w:cstheme="majorHAnsi"/>
+          <w:sz w:val="22"/>
+          <w:szCs w:val="22"/>
+        </w:rPr>
+      </w:pPr>
+      <w:r>
+        <w:rPr>
+          <w:rFonts w:asciiTheme="majorHAnsi" w:hAnsiTheme="majorHAnsi" w:cstheme="majorHAnsi"/>
+          <w:sz w:val="22"/>
+          <w:szCs w:val="22"/>
+        </w:rPr>
+        <w:t>Sistem menggunakan database MySQL</w:t>
+      </w:r>
+    </w:p>
+    <w:p>
+      <w:pPr>
+        <w:pStyle w:val="NormalWeb"/>
+        <w:rPr>
+          <w:rFonts w:asciiTheme="majorHAnsi" w:hAnsiTheme="majorHAnsi" w:cstheme="majorHAnsi"/>
+          <w:b/>
+          <w:bCs/>
+          <w:sz w:val="22"/>
+          <w:szCs w:val="22"/>
+        </w:rPr>
+      </w:pPr>
+      <w:r>
+        <w:rPr>
+          <w:rFonts w:asciiTheme="majorHAnsi" w:hAnsiTheme="majorHAnsi" w:cstheme="majorHAnsi"/>
+          <w:b/>
+          <w:bCs/>
+          <w:sz w:val="22"/>
+          <w:szCs w:val="22"/>
+        </w:rPr>
+        <w:t>2.2 Diagram Perancangan</w:t>
+      </w:r>
+    </w:p>
+    <w:p>
+      <w:pPr>
+        <w:spacing w:line="278" w:lineRule="auto"/>
+        <w:rPr>
+          <w:rFonts w:asciiTheme="majorHAnsi" w:hAnsiTheme="majorHAnsi" w:cstheme="majorHAnsi"/>
+          <w:b/>
+          <w:bCs/>
+        </w:rPr>
+      </w:pPr>
+      <w:r>
+        <w:rPr>
+          <w:rFonts w:ascii="Calibri" w:hAnsi="Calibri" w:cs="Calibri"/>
+          <w:b/>
+          <w:bCs/>
+          <w:noProof/>
+          <w:color w:val="000000"/>
+          <w:bdr w:val="none" w:sz="0" w:space="0" w:color="auto" w:frame="1"/>
+        </w:rPr>
+        <w:drawing>
+          <wp:anchor distT="0" distB="0" distL="114300" distR="114300" simplePos="0" relativeHeight="251658240" behindDoc="0" locked="0" layoutInCell="1" allowOverlap="1" wp14:anchorId="1B1FCD78" wp14:editId="240E373F">
+            <wp:simplePos x="0" y="0"/>
+            <wp:positionH relativeFrom="column">
+              <wp:posOffset>457200</wp:posOffset>
+            </wp:positionH>
+            <wp:positionV relativeFrom="paragraph">
+              <wp:posOffset>659</wp:posOffset>
+            </wp:positionV>
+            <wp:extent cx="4330700" cy="1785620"/>
+            <wp:effectExtent l="0" t="0" r="0" b="5080"/>
+            <wp:wrapTopAndBottom/>
+            <wp:docPr id="536981697" name="Picture 2"/>
+            <wp:cNvGraphicFramePr>
+              <a:graphicFrameLocks xmlns:a="http://schemas.openxmlformats.org/drawingml/2006/main" noChangeAspect="1"/>
+            </wp:cNvGraphicFramePr>
+            <a:graphic xmlns:a="http://schemas.openxmlformats.org/drawingml/2006/main">
+              <a:graphicData uri="http://schemas.openxmlformats.org/drawingml/2006/picture">
+                <pic:pic xmlns:pic="http://schemas.openxmlformats.org/drawingml/2006/picture">
+                  <pic:nvPicPr>
+                    <pic:cNvPr id="0" name="Picture 6"/>
+                    <pic:cNvPicPr>
+                      <a:picLocks noChangeAspect="1" noChangeArrowheads="1"/>
+                    </pic:cNvPicPr>
+                  </pic:nvPicPr>
+                  <pic:blipFill>
+                    <a:blip r:embed="rId8">
+                      <a:extLst>
+                        <a:ext uri="{28A0092B-C50C-407E-A947-70E740481C1C}">
+                          <a14:useLocalDpi xmlns:a14="http://schemas.microsoft.com/office/drawing/2010/main" val="0"/>
+                        </a:ext>
+                      </a:extLst>
+                    </a:blip>
+                    <a:srcRect/>
+                    <a:stretch>
+                      <a:fillRect/>
+                    </a:stretch>
+                  </pic:blipFill>
+                  <pic:spPr bwMode="auto">
+                    <a:xfrm>
+                      <a:off x="0" y="0"/>
+                      <a:ext cx="4330700" cy="1785620"/>
+                    </a:xfrm>
+                    <a:prstGeom prst="rect">
+                      <a:avLst/>
+                    </a:prstGeom>
+                    <a:noFill/>
+                    <a:ln>
+                      <a:noFill/>
+                    </a:ln>
+                  </pic:spPr>
+                </pic:pic>
+              </a:graphicData>
+            </a:graphic>
+          </wp:anchor>
+        </w:drawing>
+      </w:r>
+      <w:r>
+        <w:rPr>
+          <w:rFonts w:asciiTheme="majorHAnsi" w:hAnsiTheme="majorHAnsi" w:cstheme="majorHAnsi"/>
+          <w:b/>
+          <w:bCs/>
+        </w:rPr>
+        <w:tab/>
+      </w:r>
+    </w:p>
+    <w:p>
+      <w:pPr>
+        <w:spacing w:line="278" w:lineRule="auto"/>
+        <w:jc w:val="center"/>
+        <w:rPr>
+          <w:rFonts w:asciiTheme="majorHAnsi" w:hAnsiTheme="majorHAnsi" w:cstheme="majorHAnsi"/>
+          <w:b/>
+          <w:bCs/>
+          <w:i/>
+          <w:iCs/>
+        </w:rPr>
+      </w:pPr>
+      <w:r>
+        <w:rPr>
+          <w:rFonts w:asciiTheme="majorHAnsi" w:hAnsiTheme="majorHAnsi" w:cstheme="majorHAnsi"/>
+          <w:b/>
+          <w:bCs/>
+          <w:i/>
+          <w:iCs/>
+        </w:rPr>
+        <w:t xml:space="preserve">Gambar 2.1 </w:t>
+      </w:r>
+      <w:r>
+        <w:rPr>
+          <w:rFonts w:asciiTheme="majorHAnsi" w:hAnsiTheme="majorHAnsi" w:cstheme="majorHAnsi"/>
+          <w:b/>
+          <w:bCs/>
+          <w:i/>
+          <w:iCs/>
+        </w:rPr>
+        <w:t>DFD Level 0</w:t>
+      </w:r>
+    </w:p>
+    <w:p>
+      <w:pPr>
+        <w:spacing w:line="278" w:lineRule="auto"/>
+        <w:jc w:val="center"/>
+        <w:rPr>
+          <w:rFonts w:asciiTheme="majorHAnsi" w:hAnsiTheme="majorHAnsi" w:cstheme="majorHAnsi"/>
+          <w:b/>
+          <w:bCs/>
+        </w:rPr>
+      </w:pPr>
+      <w:r>
+        <w:rPr>
+          <w:rFonts w:ascii="Calibri" w:hAnsi="Calibri" w:cs="Calibri"/>
+          <w:b/>
+          <w:bCs/>
+          <w:noProof/>
+          <w:color w:val="000000"/>
+          <w:bdr w:val="none" w:sz="0" w:space="0" w:color="auto" w:frame="1"/>
+        </w:rPr>
+        <w:lastRenderedPageBreak/>
+        <w:drawing>
+          <wp:inline distT="0" distB="0" distL="0" distR="0" wp14:anchorId="15E0A065" wp14:editId="60F15764">
+            <wp:extent cx="2449830" cy="3597275"/>
+            <wp:effectExtent l="0" t="0" r="7620" b="3175"/>
+            <wp:docPr id="983835652" name="Picture 3"/>
+            <wp:cNvGraphicFramePr>
+              <a:graphicFrameLocks xmlns:a="http://schemas.openxmlformats.org/drawingml/2006/main" noChangeAspect="1"/>
+            </wp:cNvGraphicFramePr>
+            <a:graphic xmlns:a="http://schemas.openxmlformats.org/drawingml/2006/main">
+              <a:graphicData uri="http://schemas.openxmlformats.org/drawingml/2006/picture">
+                <pic:pic xmlns:pic="http://schemas.openxmlformats.org/drawingml/2006/picture">
+                  <pic:nvPicPr>
+                    <pic:cNvPr id="0" name="Picture 8"/>
+                    <pic:cNvPicPr>
+                      <a:picLocks noChangeAspect="1" noChangeArrowheads="1"/>
+                    </pic:cNvPicPr>
+                  </pic:nvPicPr>
+                  <pic:blipFill>
+                    <a:blip r:embed="rId9" cstate="print">
+                      <a:extLst>
+                        <a:ext uri="{28A0092B-C50C-407E-A947-70E740481C1C}">
+                          <a14:useLocalDpi xmlns:a14="http://schemas.microsoft.com/office/drawing/2010/main" val="0"/>
+                        </a:ext>
+                      </a:extLst>
+                    </a:blip>
+                    <a:srcRect/>
+                    <a:stretch>
+                      <a:fillRect/>
+                    </a:stretch>
+                  </pic:blipFill>
+                  <pic:spPr bwMode="auto">
+                    <a:xfrm>
+                      <a:off x="0" y="0"/>
+                      <a:ext cx="2449830" cy="3597275"/>
+                    </a:xfrm>
+                    <a:prstGeom prst="rect">
+                      <a:avLst/>
+                    </a:prstGeom>
+                    <a:noFill/>
+                    <a:ln>
+                      <a:noFill/>
+                    </a:ln>
+                  </pic:spPr>
+                </pic:pic>
+              </a:graphicData>
+            </a:graphic>
+          </wp:inline>
+        </w:drawing>
+      </w:r>
+    </w:p>
+    <w:p>
+      <w:pPr>
+        <w:spacing w:line="278" w:lineRule="auto"/>
+        <w:jc w:val="center"/>
+        <w:rPr>
+          <w:rFonts w:asciiTheme="majorHAnsi" w:hAnsiTheme="majorHAnsi" w:cstheme="majorHAnsi"/>
+          <w:b/>
+          <w:bCs/>
+          <w:i/>
+          <w:iCs/>
+        </w:rPr>
+      </w:pPr>
+      <w:r>
+        <w:rPr>
+          <w:rFonts w:asciiTheme="majorHAnsi" w:hAnsiTheme="majorHAnsi" w:cstheme="majorHAnsi"/>
+          <w:b/>
+          <w:bCs/>
+          <w:i/>
+          <w:iCs/>
+        </w:rPr>
+        <w:t xml:space="preserve">Gambar 2.2 </w:t>
+      </w:r>
+      <w:r>
+        <w:rPr>
+          <w:rFonts w:asciiTheme="majorHAnsi" w:hAnsiTheme="majorHAnsi" w:cstheme="majorHAnsi"/>
+          <w:b/>
+          <w:bCs/>
+          <w:i/>
+          <w:iCs/>
+        </w:rPr>
+        <w:t>Flowchart Perusahaan</w:t>
+      </w:r>
+    </w:p>
+    <w:p>
+      <w:pPr>
+        <w:spacing w:line="278" w:lineRule="auto"/>
+        <w:jc w:val="center"/>
+        <w:rPr>
+          <w:rFonts w:asciiTheme="majorHAnsi" w:hAnsiTheme="majorHAnsi" w:cstheme="majorHAnsi"/>
+          <w:b/>
+          <w:bCs/>
+        </w:rPr>
+      </w:pPr>
+      <w:r>
+        <w:rPr>
+          <w:rFonts w:ascii="Calibri" w:hAnsi="Calibri" w:cs="Calibri"/>
+          <w:b/>
+          <w:bCs/>
+          <w:noProof/>
+          <w:color w:val="000000"/>
+          <w:bdr w:val="none" w:sz="0" w:space="0" w:color="auto" w:frame="1"/>
+        </w:rPr>
+        <w:drawing>
+          <wp:inline distT="0" distB="0" distL="0" distR="0" wp14:anchorId="23DC909A" wp14:editId="48F8AB9C">
+            <wp:extent cx="2950210" cy="3441700"/>
+            <wp:effectExtent l="0" t="0" r="2540" b="6350"/>
+            <wp:docPr id="12432482" name="Picture 4"/>
+            <wp:cNvGraphicFramePr>
+              <a:graphicFrameLocks xmlns:a="http://schemas.openxmlformats.org/drawingml/2006/main" noChangeAspect="1"/>
+            </wp:cNvGraphicFramePr>
+            <a:graphic xmlns:a="http://schemas.openxmlformats.org/drawingml/2006/main">
+              <a:graphicData uri="http://schemas.openxmlformats.org/drawingml/2006/picture">
+                <pic:pic xmlns:pic="http://schemas.openxmlformats.org/drawingml/2006/picture">
+                  <pic:nvPicPr>
+                    <pic:cNvPr id="0" name="Picture 10"/>
+                    <pic:cNvPicPr>
+                      <a:picLocks noChangeAspect="1" noChangeArrowheads="1"/>
+                    </pic:cNvPicPr>
+                  </pic:nvPicPr>
+                  <pic:blipFill>
+                    <a:blip r:embed="rId10" cstate="print">
+                      <a:extLst>
+                        <a:ext uri="{28A0092B-C50C-407E-A947-70E740481C1C}">
+                          <a14:useLocalDpi xmlns:a14="http://schemas.microsoft.com/office/drawing/2010/main" val="0"/>
+                        </a:ext>
+                      </a:extLst>
+                    </a:blip>
+                    <a:srcRect/>
+                    <a:stretch>
+                      <a:fillRect/>
+                    </a:stretch>
+                  </pic:blipFill>
+                  <pic:spPr bwMode="auto">
+                    <a:xfrm>
+                      <a:off x="0" y="0"/>
+                      <a:ext cx="2950210" cy="3441700"/>
+                    </a:xfrm>
+                    <a:prstGeom prst="rect">
+                      <a:avLst/>
+                    </a:prstGeom>
+                    <a:noFill/>
+                    <a:ln>
+                      <a:noFill/>
+                    </a:ln>
+                  </pic:spPr>
+                </pic:pic>
+              </a:graphicData>
+            </a:graphic>
+          </wp:inline>
+        </w:drawing>
+      </w:r>
+    </w:p>
+    <w:p>
+      <w:pPr>
+        <w:spacing w:line="278" w:lineRule="auto"/>
+        <w:jc w:val="center"/>
+        <w:rPr>
+          <w:rFonts w:asciiTheme="majorHAnsi" w:hAnsiTheme="majorHAnsi" w:cstheme="majorHAnsi"/>
+          <w:b/>
+          <w:bCs/>
+          <w:i/>
+          <w:iCs/>
+        </w:rPr>
+      </w:pPr>
+      <w:r>
+        <w:rPr>
+          <w:rFonts w:asciiTheme="majorHAnsi" w:hAnsiTheme="majorHAnsi" w:cstheme="majorHAnsi"/>
+          <w:b/>
+          <w:bCs/>
+          <w:i/>
+          <w:iCs/>
+        </w:rPr>
+        <w:t xml:space="preserve">Gambar 2.3 </w:t>
+      </w:r>
+      <w:r>
+        <w:rPr>
+          <w:rFonts w:asciiTheme="majorHAnsi" w:hAnsiTheme="majorHAnsi" w:cstheme="majorHAnsi"/>
+          <w:b/>
+          <w:bCs/>
+          <w:i/>
+          <w:iCs/>
+        </w:rPr>
+        <w:t>Flowchart User</w:t>
+      </w:r>
+    </w:p>
+    <w:p>
+      <w:pPr>
+        <w:spacing w:line="278" w:lineRule="auto"/>
+        <w:jc w:val="center"/>
+        <w:rPr>
+          <w:rFonts w:asciiTheme="majorHAnsi" w:hAnsiTheme="majorHAnsi" w:cstheme="majorHAnsi"/>
+          <w:b/>
+          <w:bCs/>
+        </w:rPr>
+      </w:pPr>
+      <w:r>
+        <w:rPr>
+          <w:rFonts w:ascii="Calibri" w:hAnsi="Calibri" w:cs="Calibri"/>
+          <w:b/>
+          <w:bCs/>
+          <w:noProof/>
+          <w:color w:val="000000"/>
+          <w:bdr w:val="none" w:sz="0" w:space="0" w:color="auto" w:frame="1"/>
+        </w:rPr>
+        <w:lastRenderedPageBreak/>
+        <w:drawing>
+          <wp:inline distT="0" distB="0" distL="0" distR="0" wp14:anchorId="45AC4A05" wp14:editId="351743DF">
+            <wp:extent cx="3373120" cy="2726055"/>
+            <wp:effectExtent l="0" t="0" r="0" b="0"/>
+            <wp:docPr id="2011237144" name="Picture 5"/>
+            <wp:cNvGraphicFramePr>
+              <a:graphicFrameLocks xmlns:a="http://schemas.openxmlformats.org/drawingml/2006/main" noChangeAspect="1"/>
+            </wp:cNvGraphicFramePr>
+            <a:graphic xmlns:a="http://schemas.openxmlformats.org/drawingml/2006/main">
+              <a:graphicData uri="http://schemas.openxmlformats.org/drawingml/2006/picture">
+                <pic:pic xmlns:pic="http://schemas.openxmlformats.org/drawingml/2006/picture">
+                  <pic:nvPicPr>
+                    <pic:cNvPr id="0" name="Picture 12"/>
+                    <pic:cNvPicPr>
+                      <a:picLocks noChangeAspect="1" noChangeArrowheads="1"/>
+                    </pic:cNvPicPr>
+                  </pic:nvPicPr>
+                  <pic:blipFill>
+                    <a:blip r:embed="rId11" cstate="print">
+                      <a:extLst>
+                        <a:ext uri="{28A0092B-C50C-407E-A947-70E740481C1C}">
+                          <a14:useLocalDpi xmlns:a14="http://schemas.microsoft.com/office/drawing/2010/main" val="0"/>
+                        </a:ext>
+                      </a:extLst>
+                    </a:blip>
+                    <a:srcRect/>
+                    <a:stretch>
+                      <a:fillRect/>
+                    </a:stretch>
+                  </pic:blipFill>
+                  <pic:spPr bwMode="auto">
+                    <a:xfrm>
+                      <a:off x="0" y="0"/>
+                      <a:ext cx="3373120" cy="2726055"/>
+                    </a:xfrm>
+                    <a:prstGeom prst="rect">
+                      <a:avLst/>
+                    </a:prstGeom>
+                    <a:noFill/>
+                    <a:ln>
+                      <a:noFill/>
+                    </a:ln>
+                  </pic:spPr>
+                </pic:pic>
+              </a:graphicData>
+            </a:graphic>
+          </wp:inline>
+        </w:drawing>
+      </w:r>
+    </w:p>
+    <w:p>
+      <w:pPr>
+        <w:spacing w:line="278" w:lineRule="auto"/>
+        <w:jc w:val="center"/>
+        <w:rPr>
+          <w:rFonts w:asciiTheme="majorHAnsi" w:hAnsiTheme="majorHAnsi" w:cstheme="majorHAnsi"/>
+          <w:b/>
+          <w:bCs/>
+          <w:i/>
+          <w:iCs/>
+        </w:rPr>
+      </w:pPr>
+      <w:r>
+        <w:rPr>
+          <w:rFonts w:asciiTheme="majorHAnsi" w:hAnsiTheme="majorHAnsi" w:cstheme="majorHAnsi"/>
+          <w:b/>
+          <w:bCs/>
+          <w:i/>
+          <w:iCs/>
+        </w:rPr>
+        <w:t>Gambar 2.4 Flowchart Admin</w:t>
+      </w:r>
+    </w:p>
+    <w:p>
+      <w:pPr>
+        <w:spacing w:line="278" w:lineRule="auto"/>
+        <w:rPr>
+          <w:rFonts w:asciiTheme="majorHAnsi" w:hAnsiTheme="majorHAnsi" w:cstheme="majorHAnsi"/>
+          <w:b/>
+          <w:bCs/>
+        </w:rPr>
+      </w:pPr>
+    </w:p>
+    <w:p>
+      <w:pPr>
+        <w:spacing w:line="278" w:lineRule="auto"/>
+        <w:rPr>
+          <w:rFonts w:asciiTheme="majorHAnsi" w:hAnsiTheme="majorHAnsi" w:cstheme="majorHAnsi"/>
+          <w:b/>
+          <w:bCs/>
+        </w:rPr>
+      </w:pPr>
+      <w:r>
+        <w:rPr>
+          <w:rFonts w:asciiTheme="majorHAnsi" w:hAnsiTheme="majorHAnsi" w:cstheme="majorHAnsi"/>
+          <w:b/>
+          <w:bCs/>
+        </w:rPr>
+        <w:t xml:space="preserve">2.3 </w:t>
+      </w:r>
+      <w:r>
+        <w:rPr>
+          <w:rFonts w:asciiTheme="majorHAnsi" w:hAnsiTheme="majorHAnsi" w:cstheme="majorHAnsi"/>
+          <w:b/>
+          <w:bCs/>
+        </w:rPr>
+        <w:t>Perancangan Basis Data</w:t>
+      </w:r>
+    </w:p>
+    <w:p>
+      <w:pPr>
+        <w:spacing w:line="278" w:lineRule="auto"/>
+        <w:jc w:val="center"/>
+        <w:rPr>
+          <w:rFonts w:asciiTheme="majorHAnsi" w:hAnsiTheme="majorHAnsi" w:cstheme="majorHAnsi"/>
+          <w:b/>
+          <w:bCs/>
+          <w:i/>
+          <w:iCs/>
+        </w:rPr>
+      </w:pPr>
+      <w:r>
+        <w:rPr>
+          <w:rFonts w:ascii="Calibri" w:hAnsi="Calibri" w:cs="Calibri"/>
+          <w:b/>
+          <w:bCs/>
+          <w:noProof/>
+          <w:color w:val="000000"/>
+          <w:bdr w:val="none" w:sz="0" w:space="0" w:color="auto" w:frame="1"/>
+        </w:rPr>
+        <w:drawing>
+          <wp:inline distT="0" distB="0" distL="0" distR="0" wp14:anchorId="010C0D11" wp14:editId="0A7AE878">
+            <wp:extent cx="1691005" cy="3450590"/>
+            <wp:effectExtent l="0" t="0" r="4445" b="0"/>
+            <wp:docPr id="698126283" name="Picture 7"/>
+            <wp:cNvGraphicFramePr>
+              <a:graphicFrameLocks xmlns:a="http://schemas.openxmlformats.org/drawingml/2006/main" noChangeAspect="1"/>
+            </wp:cNvGraphicFramePr>
+            <a:graphic xmlns:a="http://schemas.openxmlformats.org/drawingml/2006/main">
+              <a:graphicData uri="http://schemas.openxmlformats.org/drawingml/2006/picture">
+                <pic:pic xmlns:pic="http://schemas.openxmlformats.org/drawingml/2006/picture">
+                  <pic:nvPicPr>
+                    <pic:cNvPr id="0" name="Picture 16"/>
+                    <pic:cNvPicPr>
+                      <a:picLocks noChangeAspect="1" noChangeArrowheads="1"/>
+                    </pic:cNvPicPr>
+                  </pic:nvPicPr>
+                  <pic:blipFill>
+                    <a:blip r:embed="rId12" cstate="print">
+                      <a:extLst>
+                        <a:ext uri="{28A0092B-C50C-407E-A947-70E740481C1C}">
+                          <a14:useLocalDpi xmlns:a14="http://schemas.microsoft.com/office/drawing/2010/main" val="0"/>
+                        </a:ext>
+                      </a:extLst>
+                    </a:blip>
+                    <a:srcRect/>
+                    <a:stretch>
+                      <a:fillRect/>
+                    </a:stretch>
+                  </pic:blipFill>
+                  <pic:spPr bwMode="auto">
+                    <a:xfrm>
+                      <a:off x="0" y="0"/>
+                      <a:ext cx="1691005" cy="3450590"/>
+                    </a:xfrm>
+                    <a:prstGeom prst="rect">
+                      <a:avLst/>
+                    </a:prstGeom>
+                    <a:noFill/>
+                    <a:ln>
+                      <a:noFill/>
+                    </a:ln>
+                  </pic:spPr>
+                </pic:pic>
+              </a:graphicData>
+            </a:graphic>
+          </wp:inline>
+        </w:drawing>
+      </w:r>
+    </w:p>
+    <w:p>
+      <w:pPr>
+        <w:spacing w:line="278" w:lineRule="auto"/>
+        <w:jc w:val="center"/>
+        <w:rPr>
+          <w:rFonts w:asciiTheme="majorHAnsi" w:hAnsiTheme="majorHAnsi" w:cstheme="majorHAnsi"/>
+          <w:b/>
+          <w:bCs/>
+          <w:i/>
+          <w:iCs/>
+        </w:rPr>
+      </w:pPr>
+      <w:r>
+        <w:rPr>
+          <w:rFonts w:asciiTheme="majorHAnsi" w:hAnsiTheme="majorHAnsi" w:cstheme="majorHAnsi"/>
+          <w:b/>
+          <w:bCs/>
+          <w:i/>
+          <w:iCs/>
+        </w:rPr>
+        <w:t>Gambar 2.</w:t>
+      </w:r>
+      <w:r>
+        <w:rPr>
+          <w:rFonts w:asciiTheme="majorHAnsi" w:hAnsiTheme="majorHAnsi" w:cstheme="majorHAnsi"/>
+          <w:b/>
+          <w:bCs/>
+          <w:i/>
+          <w:iCs/>
+        </w:rPr>
+        <w:t>5 ERD</w:t>
+      </w:r>
+      <w:r>
+        <w:rPr>
+          <w:rFonts w:asciiTheme="majorHAnsi" w:hAnsiTheme="majorHAnsi" w:cstheme="majorHAnsi"/>
+          <w:b/>
+          <w:bCs/>
+          <w:i/>
+          <w:iCs/>
+        </w:rPr>
+        <w:br w:type="page"/>
+      </w:r>
+    </w:p>
+    <w:p>
+      <w:pPr>
+        <w:pStyle w:val="Heading1"/>
+        <w:jc w:val="center"/>
+        <w:rPr>
+          <w:color w:val="000000" w:themeColor="text1"/>
+          <w:sz w:val="22"/>
+          <w:szCs w:val="22"/>
+        </w:rPr>
+      </w:pPr>
+      <w:r>
+        <w:rPr>
+          <w:color w:val="000000" w:themeColor="text1"/>
+          <w:sz w:val="22"/>
+          <w:szCs w:val="22"/>
+        </w:rPr>
+        <w:lastRenderedPageBreak/>
+        <w:t>Bab III</w:t>
+      </w:r>
+    </w:p>
+    <w:p>
+      <w:pPr>
+        <w:pStyle w:val="Heading1"/>
+        <w:rPr>
+          <w:rFonts w:cstheme="majorHAnsi"/>
+          <w:b/>
+          <w:bCs/>
+          <w:color w:val="000000" w:themeColor="text1"/>
+          <w:sz w:val="22"/>
+          <w:szCs w:val="22"/>
+        </w:rPr>
+      </w:pPr>
+      <w:r>
+        <w:rPr>
+          <w:rFonts w:cstheme="majorHAnsi"/>
+          <w:b/>
+          <w:bCs/>
+          <w:color w:val="000000" w:themeColor="text1"/>
+          <w:sz w:val="22"/>
+          <w:szCs w:val="22"/>
+        </w:rPr>
+        <w:t>3.1 Spesifikasi Perangkat</w:t>
+      </w:r>
+    </w:p>
+    <w:p>
+      <w:pPr>
+        <w:pStyle w:val="Heading1"/>
+        <w:rPr>
+          <w:rFonts w:cstheme="majorHAnsi"/>
+          <w:color w:val="000000" w:themeColor="text1"/>
+          <w:sz w:val="22"/>
+          <w:szCs w:val="22"/>
+        </w:rPr>
+      </w:pPr>
+      <w:r>
+        <w:rPr>
+          <w:rFonts w:cstheme="majorHAnsi"/>
+          <w:color w:val="000000" w:themeColor="text1"/>
+          <w:sz w:val="22"/>
+          <w:szCs w:val="22"/>
+        </w:rPr>
+        <w:t>3.1.1 Perangkat Keras</w:t>
+      </w:r>
+    </w:p>
+    <w:p>
+      <w:pPr>
+        <w:pStyle w:val="ListParagraph"/>
+        <w:numPr>
+          <w:ilvl w:val="0"/>
+          <w:numId w:val="11"/>
+        </w:numPr>
+      </w:pPr>
+      <w:r>
+        <w:t>Laptop</w:t>
+      </w:r>
+    </w:p>
+    <w:p>
+      <w:pPr>
+        <w:pStyle w:val="ListParagraph"/>
+        <w:numPr>
+          <w:ilvl w:val="0"/>
+          <w:numId w:val="11"/>
+        </w:numPr>
+      </w:pPr>
+      <w:r>
+        <w:t>Mouse</w:t>
+      </w:r>
+    </w:p>
+    <w:p>
+      <w:pPr>
+        <w:pStyle w:val="NormalWeb"/>
+        <w:rPr>
+          <w:rFonts w:asciiTheme="majorHAnsi" w:hAnsiTheme="majorHAnsi" w:cstheme="majorHAnsi"/>
+          <w:sz w:val="22"/>
+          <w:szCs w:val="22"/>
+        </w:rPr>
+      </w:pPr>
+      <w:r>
+        <w:rPr>
+          <w:rFonts w:asciiTheme="majorHAnsi" w:hAnsiTheme="majorHAnsi" w:cstheme="majorHAnsi"/>
+          <w:sz w:val="22"/>
+          <w:szCs w:val="22"/>
+        </w:rPr>
+        <w:t>3.</w:t>
+      </w:r>
+      <w:r>
+        <w:rPr>
+          <w:rFonts w:asciiTheme="majorHAnsi" w:hAnsiTheme="majorHAnsi" w:cstheme="majorHAnsi"/>
+          <w:sz w:val="22"/>
+          <w:szCs w:val="22"/>
+        </w:rPr>
+        <w:t>1.2 Perangkat Lunak</w:t>
+      </w:r>
+    </w:p>
+    <w:p>
+      <w:pPr>
+        <w:pStyle w:val="NormalWeb"/>
+        <w:numPr>
+          <w:ilvl w:val="0"/>
+          <w:numId w:val="12"/>
+        </w:numPr>
+        <w:rPr>
+          <w:rFonts w:asciiTheme="majorHAnsi" w:hAnsiTheme="majorHAnsi" w:cstheme="majorHAnsi"/>
+          <w:sz w:val="22"/>
+          <w:szCs w:val="22"/>
+        </w:rPr>
+      </w:pPr>
+      <w:r>
+        <w:rPr>
+          <w:rFonts w:asciiTheme="majorHAnsi" w:hAnsiTheme="majorHAnsi" w:cstheme="majorHAnsi"/>
+          <w:sz w:val="22"/>
+          <w:szCs w:val="22"/>
+        </w:rPr>
+        <w:t>Visual Studio Code</w:t>
+      </w:r>
+    </w:p>
+    <w:p>
+      <w:pPr>
+        <w:pStyle w:val="NormalWeb"/>
+        <w:numPr>
+          <w:ilvl w:val="0"/>
+          <w:numId w:val="12"/>
+        </w:numPr>
+        <w:rPr>
+          <w:rFonts w:asciiTheme="majorHAnsi" w:hAnsiTheme="majorHAnsi" w:cstheme="majorHAnsi"/>
+          <w:sz w:val="22"/>
+          <w:szCs w:val="22"/>
+        </w:rPr>
+      </w:pPr>
+      <w:r>
+        <w:rPr>
+          <w:rFonts w:asciiTheme="majorHAnsi" w:hAnsiTheme="majorHAnsi" w:cstheme="majorHAnsi"/>
+          <w:sz w:val="22"/>
+          <w:szCs w:val="22"/>
+        </w:rPr>
+        <w:t>Figma</w:t>
+      </w:r>
+    </w:p>
+    <w:p>
+      <w:pPr>
+        <w:pStyle w:val="NormalWeb"/>
+        <w:numPr>
+          <w:ilvl w:val="0"/>
+          <w:numId w:val="12"/>
+        </w:numPr>
+        <w:rPr>
+          <w:rFonts w:asciiTheme="majorHAnsi" w:hAnsiTheme="majorHAnsi" w:cstheme="majorHAnsi"/>
+          <w:sz w:val="22"/>
+          <w:szCs w:val="22"/>
+        </w:rPr>
+      </w:pPr>
+      <w:r>
+        <w:rPr>
+          <w:rFonts w:asciiTheme="majorHAnsi" w:hAnsiTheme="majorHAnsi" w:cstheme="majorHAnsi"/>
+          <w:sz w:val="22"/>
+          <w:szCs w:val="22"/>
+        </w:rPr>
+        <w:t>GitHub</w:t>
+      </w:r>
+    </w:p>
+    <w:p>
+      <w:pPr>
+        <w:pStyle w:val="NormalWeb"/>
+        <w:numPr>
+          <w:ilvl w:val="0"/>
+          <w:numId w:val="12"/>
+        </w:numPr>
+        <w:rPr>
+          <w:rFonts w:asciiTheme="majorHAnsi" w:hAnsiTheme="majorHAnsi" w:cstheme="majorHAnsi"/>
+          <w:sz w:val="22"/>
+          <w:szCs w:val="22"/>
+        </w:rPr>
+      </w:pPr>
+      <w:r>
+        <w:rPr>
+          <w:rFonts w:asciiTheme="majorHAnsi" w:hAnsiTheme="majorHAnsi" w:cstheme="majorHAnsi"/>
+          <w:sz w:val="22"/>
+          <w:szCs w:val="22"/>
+        </w:rPr>
+        <w:t>Xampp</w:t>
+      </w:r>
+    </w:p>
+    <w:p>
+      <w:pPr>
+        <w:pStyle w:val="NormalWeb"/>
+        <w:rPr>
+          <w:rFonts w:asciiTheme="majorHAnsi" w:hAnsiTheme="majorHAnsi" w:cstheme="majorHAnsi"/>
+          <w:b/>
+          <w:bCs/>
+          <w:sz w:val="22"/>
+          <w:szCs w:val="22"/>
+        </w:rPr>
+      </w:pPr>
+      <w:r>
+        <w:rPr>
+          <w:rFonts w:asciiTheme="majorHAnsi" w:hAnsiTheme="majorHAnsi" w:cstheme="majorHAnsi"/>
+          <w:b/>
+          <w:bCs/>
+          <w:sz w:val="22"/>
+          <w:szCs w:val="22"/>
+        </w:rPr>
+        <w:t>3.2 Implementasi Aplikasi</w:t>
+      </w:r>
+    </w:p>
+    <w:p>
+      <w:pPr>
+        <w:pStyle w:val="NormalWeb"/>
+        <w:rPr>
+          <w:rFonts w:asciiTheme="majorHAnsi" w:hAnsiTheme="majorHAnsi" w:cstheme="majorHAnsi"/>
+          <w:sz w:val="22"/>
+          <w:szCs w:val="22"/>
+        </w:rPr>
+      </w:pPr>
+      <w:r>
+        <w:rPr>
+          <w:rFonts w:asciiTheme="majorHAnsi" w:hAnsiTheme="majorHAnsi" w:cstheme="majorHAnsi"/>
+          <w:b/>
+          <w:bCs/>
+          <w:sz w:val="22"/>
+          <w:szCs w:val="22"/>
+        </w:rPr>
+        <w:t>KerjoSam merupakan platform pencari lowongan</w:t>
+      </w:r>
+      <w:r>
+        <w:rPr>
+          <w:rFonts w:asciiTheme="majorHAnsi" w:hAnsiTheme="majorHAnsi" w:cstheme="majorHAnsi"/>
+          <w:sz w:val="22"/>
+          <w:szCs w:val="22"/>
+        </w:rPr>
+        <w:t xml:space="preserve"> kerja yang dirancang untuk mempermudah interaksi antara pencari kerja dan pihak perusahaan. Adapun fitur utama yang tersedia dalam sistem KerjoSam adalah:</w:t>
+      </w:r>
+    </w:p>
+    <w:p>
+      <w:pPr>
+        <w:pStyle w:val="NormalWeb"/>
+        <w:numPr>
+          <w:ilvl w:val="0"/>
+          <w:numId w:val="13"/>
+        </w:numPr>
+        <w:rPr>
+          <w:rFonts w:asciiTheme="majorHAnsi" w:hAnsiTheme="majorHAnsi" w:cstheme="majorHAnsi"/>
+          <w:sz w:val="22"/>
+          <w:szCs w:val="22"/>
+        </w:rPr>
+      </w:pPr>
+      <w:r>
+        <w:rPr>
+          <w:rFonts w:asciiTheme="majorHAnsi" w:hAnsiTheme="majorHAnsi" w:cstheme="majorHAnsi"/>
+          <w:sz w:val="22"/>
+          <w:szCs w:val="22"/>
+        </w:rPr>
+        <w:t>Menampilkan Daftar Lowongan Kerja</w:t>
+      </w:r>
+      <w:r>
+        <w:rPr>
+          <w:rFonts w:asciiTheme="majorHAnsi" w:hAnsiTheme="majorHAnsi" w:cstheme="majorHAnsi"/>
+          <w:sz w:val="22"/>
+          <w:szCs w:val="22"/>
+        </w:rPr>
+        <w:br/>
+        <w:t>Sistem menyediakan daftar lowongan kerja yang dapat diakses oleh pengguna. Informasi lowongan ditampilkan secara terstruktur sehingga memudahkan pencari kerja dalam menemukan peluang kerja yang tersedia.</w:t>
+      </w:r>
+      <w:r>
+        <w:rPr>
+          <w:rFonts w:asciiTheme="majorHAnsi" w:hAnsiTheme="majorHAnsi" w:cstheme="majorHAnsi"/>
+          <w:sz w:val="22"/>
+          <w:szCs w:val="22"/>
+        </w:rPr>
+        <w:br/>
+      </w:r>
+      <w:r>
+        <w:rPr>
+          <w:rFonts w:asciiTheme="majorHAnsi" w:hAnsiTheme="majorHAnsi" w:cstheme="majorHAnsi"/>
+          <w:sz w:val="22"/>
+          <w:szCs w:val="22"/>
+        </w:rPr>
+        <w:br/>
+      </w:r>
+    </w:p>
+    <w:p>
+      <w:pPr>
+        <w:pStyle w:val="NormalWeb"/>
+        <w:numPr>
+          <w:ilvl w:val="0"/>
+          <w:numId w:val="13"/>
+        </w:numPr>
+        <w:rPr>
+          <w:rFonts w:asciiTheme="majorHAnsi" w:hAnsiTheme="majorHAnsi" w:cstheme="majorHAnsi"/>
+          <w:sz w:val="22"/>
+          <w:szCs w:val="22"/>
+        </w:rPr>
+      </w:pPr>
+      <w:r>
+        <w:rPr>
+          <w:rFonts w:asciiTheme="majorHAnsi" w:hAnsiTheme="majorHAnsi" w:cstheme="majorHAnsi"/>
+          <w:sz w:val="22"/>
+          <w:szCs w:val="22"/>
+        </w:rPr>
+        <w:t>Menampilkan Detail Informasi Lowongan Kerja</w:t>
+      </w:r>
+      <w:r>
+        <w:rPr>
+          <w:rFonts w:asciiTheme="majorHAnsi" w:hAnsiTheme="majorHAnsi" w:cstheme="majorHAnsi"/>
+          <w:sz w:val="22"/>
+          <w:szCs w:val="22"/>
+        </w:rPr>
+        <w:br/>
+        <w:t>Setiap lowongan kerja memiliki halaman detail yang berisi informasi lengkap, seperti nama perusahaan, posisi pekerjaan, lokasi, deskripsi pekerjaan, dan kualifikasi yang dibutuhkan.</w:t>
+      </w:r>
+      <w:r>
+        <w:rPr>
+          <w:rFonts w:asciiTheme="majorHAnsi" w:hAnsiTheme="majorHAnsi" w:cstheme="majorHAnsi"/>
+          <w:sz w:val="22"/>
+          <w:szCs w:val="22"/>
+        </w:rPr>
+        <w:br/>
+      </w:r>
+      <w:r>
+        <w:rPr>
+          <w:rFonts w:asciiTheme="majorHAnsi" w:hAnsiTheme="majorHAnsi" w:cstheme="majorHAnsi"/>
+          <w:sz w:val="22"/>
+          <w:szCs w:val="22"/>
+        </w:rPr>
+        <w:br/>
+      </w:r>
+    </w:p>
+    <w:p>
+      <w:pPr>
+        <w:pStyle w:val="NormalWeb"/>
+        <w:numPr>
+          <w:ilvl w:val="0"/>
+          <w:numId w:val="13"/>
+        </w:numPr>
+        <w:rPr>
+          <w:rFonts w:asciiTheme="majorHAnsi" w:hAnsiTheme="majorHAnsi" w:cstheme="majorHAnsi"/>
+          <w:sz w:val="22"/>
+          <w:szCs w:val="22"/>
+        </w:rPr>
+      </w:pPr>
+      <w:r>
+        <w:rPr>
+          <w:rFonts w:asciiTheme="majorHAnsi" w:hAnsiTheme="majorHAnsi" w:cstheme="majorHAnsi"/>
+          <w:sz w:val="22"/>
+          <w:szCs w:val="22"/>
+        </w:rPr>
+        <w:t>Penyimpanan Data ke Database</w:t>
+      </w:r>
+      <w:r>
+        <w:rPr>
+          <w:rFonts w:asciiTheme="majorHAnsi" w:hAnsiTheme="majorHAnsi" w:cstheme="majorHAnsi"/>
+          <w:sz w:val="22"/>
+          <w:szCs w:val="22"/>
+        </w:rPr>
+        <w:br/>
+        <w:t>Sistem mampu menyimpan data pengguna, perusahaan, dan lowongan kerja ke dalam database secara terpusat untuk menjaga keakuratan, keamanan, dan kemudahan pengelolaan data.</w:t>
+      </w:r>
+      <w:r>
+        <w:rPr>
+          <w:rFonts w:asciiTheme="majorHAnsi" w:hAnsiTheme="majorHAnsi" w:cstheme="majorHAnsi"/>
+          <w:sz w:val="22"/>
+          <w:szCs w:val="22"/>
+        </w:rPr>
+        <w:br/>
+      </w:r>
+      <w:r>
+        <w:rPr>
+          <w:rFonts w:asciiTheme="majorHAnsi" w:hAnsiTheme="majorHAnsi" w:cstheme="majorHAnsi"/>
+          <w:sz w:val="22"/>
+          <w:szCs w:val="22"/>
+        </w:rPr>
+        <w:br/>
+      </w:r>
+    </w:p>
+    <w:p>
+      <w:pPr>
+        <w:pStyle w:val="NormalWeb"/>
+        <w:numPr>
+          <w:ilvl w:val="0"/>
+          <w:numId w:val="13"/>
+        </w:numPr>
+        <w:rPr>
+          <w:rFonts w:asciiTheme="majorHAnsi" w:hAnsiTheme="majorHAnsi" w:cstheme="majorHAnsi"/>
+          <w:sz w:val="22"/>
+          <w:szCs w:val="22"/>
+        </w:rPr>
+      </w:pPr>
+      <w:r>
+        <w:rPr>
+          <w:rFonts w:asciiTheme="majorHAnsi" w:hAnsiTheme="majorHAnsi" w:cstheme="majorHAnsi"/>
+          <w:sz w:val="22"/>
+          <w:szCs w:val="22"/>
+        </w:rPr>
+        <w:t>Fitur Pendaftaran dan Login Pengguna</w:t>
+      </w:r>
+      <w:r>
+        <w:rPr>
+          <w:rFonts w:asciiTheme="majorHAnsi" w:hAnsiTheme="majorHAnsi" w:cstheme="majorHAnsi"/>
+          <w:sz w:val="22"/>
+          <w:szCs w:val="22"/>
+        </w:rPr>
+        <w:br/>
+        <w:t>KerjoSam menyediakan fitur pendaftaran (register) dan login untuk pengguna sehingga setiap pengguna memiliki akun masing-masing dan dapat mengakses fitur sesuai dengan perannya.</w:t>
+      </w:r>
+      <w:r>
+        <w:rPr>
+          <w:rFonts w:asciiTheme="majorHAnsi" w:hAnsiTheme="majorHAnsi" w:cstheme="majorHAnsi"/>
+          <w:sz w:val="22"/>
+          <w:szCs w:val="22"/>
+        </w:rPr>
+        <w:br/>
+      </w:r>
+      <w:r>
+        <w:rPr>
+          <w:rFonts w:asciiTheme="majorHAnsi" w:hAnsiTheme="majorHAnsi" w:cstheme="majorHAnsi"/>
+          <w:sz w:val="22"/>
+          <w:szCs w:val="22"/>
+        </w:rPr>
+        <w:br/>
+      </w:r>
+    </w:p>
+    <w:p>
+      <w:pPr>
+        <w:pStyle w:val="NormalWeb"/>
+        <w:numPr>
+          <w:ilvl w:val="0"/>
+          <w:numId w:val="13"/>
+        </w:numPr>
+        <w:rPr>
+          <w:rFonts w:asciiTheme="majorHAnsi" w:hAnsiTheme="majorHAnsi" w:cstheme="majorHAnsi"/>
+          <w:sz w:val="22"/>
+          <w:szCs w:val="22"/>
+        </w:rPr>
+      </w:pPr>
+      <w:r>
+        <w:rPr>
+          <w:rFonts w:asciiTheme="majorHAnsi" w:hAnsiTheme="majorHAnsi" w:cstheme="majorHAnsi"/>
+          <w:sz w:val="22"/>
+          <w:szCs w:val="22"/>
+        </w:rPr>
+        <w:t>Pengelolaan Data Perusahaan oleh Admin</w:t>
+      </w:r>
+      <w:r>
+        <w:rPr>
+          <w:rFonts w:asciiTheme="majorHAnsi" w:hAnsiTheme="majorHAnsi" w:cstheme="majorHAnsi"/>
+          <w:sz w:val="22"/>
+          <w:szCs w:val="22"/>
+        </w:rPr>
+        <w:br/>
+        <w:t>Admin memiliki akses untuk menambah, mengubah, dan menghapus data perusahaan yang terdaftar di dalam sistem.</w:t>
+      </w:r>
+      <w:r>
+        <w:rPr>
+          <w:rFonts w:asciiTheme="majorHAnsi" w:hAnsiTheme="majorHAnsi" w:cstheme="majorHAnsi"/>
+          <w:sz w:val="22"/>
+          <w:szCs w:val="22"/>
+        </w:rPr>
+        <w:br/>
+      </w:r>
+      <w:r>
+        <w:rPr>
+          <w:rFonts w:asciiTheme="majorHAnsi" w:hAnsiTheme="majorHAnsi" w:cstheme="majorHAnsi"/>
+          <w:sz w:val="22"/>
+          <w:szCs w:val="22"/>
+        </w:rPr>
+        <w:br/>
+      </w:r>
+    </w:p>
+    <w:p>
+      <w:pPr>
+        <w:pStyle w:val="NormalWeb"/>
+        <w:numPr>
+          <w:ilvl w:val="0"/>
+          <w:numId w:val="13"/>
+        </w:numPr>
+        <w:rPr>
+          <w:rFonts w:asciiTheme="majorHAnsi" w:hAnsiTheme="majorHAnsi" w:cstheme="majorHAnsi"/>
+          <w:sz w:val="22"/>
+          <w:szCs w:val="22"/>
+        </w:rPr>
+      </w:pPr>
+      <w:r>
+        <w:rPr>
+          <w:rFonts w:asciiTheme="majorHAnsi" w:hAnsiTheme="majorHAnsi" w:cstheme="majorHAnsi"/>
+          <w:sz w:val="22"/>
+          <w:szCs w:val="22"/>
+        </w:rPr>
+        <w:t>Pengelolaan Data Pengguna oleh Admin</w:t>
+      </w:r>
+      <w:r>
+        <w:rPr>
+          <w:rFonts w:asciiTheme="majorHAnsi" w:hAnsiTheme="majorHAnsi" w:cstheme="majorHAnsi"/>
+          <w:sz w:val="22"/>
+          <w:szCs w:val="22"/>
+        </w:rPr>
+        <w:br/>
+        <w:t xml:space="preserve">Admin dapat melihat dan mengelola data pengguna, termasuk mengatur status akun </w:t>
+      </w:r>
+      <w:r>
+        <w:rPr>
+          <w:rFonts w:asciiTheme="majorHAnsi" w:hAnsiTheme="majorHAnsi" w:cstheme="majorHAnsi"/>
+          <w:sz w:val="22"/>
+          <w:szCs w:val="22"/>
+        </w:rPr>
+        <w:lastRenderedPageBreak/>
+        <w:t>pengguna guna menjaga keamanan dan keteraturan sistem.</w:t>
+      </w:r>
+      <w:r>
+        <w:rPr>
+          <w:rFonts w:asciiTheme="majorHAnsi" w:hAnsiTheme="majorHAnsi" w:cstheme="majorHAnsi"/>
+          <w:sz w:val="22"/>
+          <w:szCs w:val="22"/>
+        </w:rPr>
+        <w:br/>
+      </w:r>
+      <w:r>
+        <w:rPr>
+          <w:rFonts w:asciiTheme="majorHAnsi" w:hAnsiTheme="majorHAnsi" w:cstheme="majorHAnsi"/>
+          <w:sz w:val="22"/>
+          <w:szCs w:val="22"/>
+        </w:rPr>
+        <w:br/>
+      </w:r>
+    </w:p>
+    <w:p>
+      <w:pPr>
+        <w:pStyle w:val="NormalWeb"/>
+        <w:numPr>
+          <w:ilvl w:val="0"/>
+          <w:numId w:val="13"/>
+        </w:numPr>
+        <w:rPr>
+          <w:rFonts w:asciiTheme="majorHAnsi" w:hAnsiTheme="majorHAnsi" w:cstheme="majorHAnsi"/>
+          <w:sz w:val="22"/>
+          <w:szCs w:val="22"/>
+        </w:rPr>
+      </w:pPr>
+      <w:r>
+        <w:rPr>
+          <w:rFonts w:asciiTheme="majorHAnsi" w:hAnsiTheme="majorHAnsi" w:cstheme="majorHAnsi"/>
+          <w:sz w:val="22"/>
+          <w:szCs w:val="22"/>
+        </w:rPr>
+        <w:t>Pengelolaan Data Lowongan Kerja oleh Admin</w:t>
+      </w:r>
+      <w:r>
+        <w:rPr>
+          <w:rFonts w:asciiTheme="majorHAnsi" w:hAnsiTheme="majorHAnsi" w:cstheme="majorHAnsi"/>
+          <w:sz w:val="22"/>
+          <w:szCs w:val="22"/>
+        </w:rPr>
+        <w:br/>
+        <w:t>Admin dapat mengelola seluruh data lowongan kerja yang ditampilkan, mulai dari penambahan, pengeditan, hingga penghapusan lowongan kerja.</w:t>
+      </w:r>
+      <w:r>
+        <w:rPr>
+          <w:rFonts w:asciiTheme="majorHAnsi" w:hAnsiTheme="majorHAnsi" w:cstheme="majorHAnsi"/>
+          <w:sz w:val="22"/>
+          <w:szCs w:val="22"/>
+        </w:rPr>
+        <w:br/>
+      </w:r>
+    </w:p>
+    <w:p>
+      <w:pPr>
+        <w:pStyle w:val="NormalWeb"/>
+        <w:numPr>
+          <w:ilvl w:val="0"/>
+          <w:numId w:val="13"/>
+        </w:numPr>
+        <w:rPr>
+          <w:rFonts w:asciiTheme="majorHAnsi" w:hAnsiTheme="majorHAnsi" w:cstheme="majorHAnsi"/>
+          <w:sz w:val="22"/>
+          <w:szCs w:val="22"/>
+        </w:rPr>
+      </w:pPr>
+      <w:r>
+        <w:rPr>
+          <w:rFonts w:asciiTheme="majorHAnsi" w:hAnsiTheme="majorHAnsi" w:cstheme="majorHAnsi"/>
+          <w:sz w:val="22"/>
+          <w:szCs w:val="22"/>
+        </w:rPr>
+        <w:t>Pengelolaan Data Kategori Lowongan oleh Admin</w:t>
+      </w:r>
+      <w:r>
+        <w:rPr>
+          <w:rFonts w:asciiTheme="majorHAnsi" w:hAnsiTheme="majorHAnsi" w:cstheme="majorHAnsi"/>
+          <w:sz w:val="22"/>
+          <w:szCs w:val="22"/>
+        </w:rPr>
+        <w:br/>
+        <w:t>Sistem menyediakan fitur pengelolaan kategori lowongan kerja untuk mengelompokkan jenis pekerjaan, sehingga memudahkan pengguna dalam melakukan pencarian lowongan kerja</w:t>
+      </w:r>
+      <w:r>
+        <w:rPr>
+          <w:rFonts w:asciiTheme="majorHAnsi" w:hAnsiTheme="majorHAnsi" w:cstheme="majorHAnsi"/>
+          <w:b/>
+          <w:bCs/>
+          <w:sz w:val="22"/>
+          <w:szCs w:val="22"/>
+        </w:rPr>
+        <w:t>.</w:t>
+      </w:r>
+    </w:p>
+    <w:p>
+      <w:pPr>
+        <w:pStyle w:val="NormalWeb"/>
+        <w:rPr>
+          <w:rFonts w:asciiTheme="majorHAnsi" w:hAnsiTheme="majorHAnsi" w:cstheme="majorHAnsi"/>
+          <w:b/>
+          <w:bCs/>
+          <w:sz w:val="22"/>
+          <w:szCs w:val="22"/>
+        </w:rPr>
+      </w:pPr>
+      <w:r>
+        <w:rPr>
+          <w:rFonts w:asciiTheme="majorHAnsi" w:hAnsiTheme="majorHAnsi" w:cstheme="majorHAnsi"/>
+          <w:b/>
+          <w:bCs/>
+          <w:sz w:val="22"/>
+          <w:szCs w:val="22"/>
+        </w:rPr>
+        <w:t>3.3 Tampilan Aplikasi</w:t>
+      </w:r>
+    </w:p>
+    <w:p>
+      <w:pPr>
+        <w:spacing w:line="278" w:lineRule="auto"/>
+        <w:rPr>
+          <w:rFonts w:asciiTheme="majorHAnsi" w:eastAsia="Times New Roman" w:hAnsiTheme="majorHAnsi" w:cstheme="majorHAnsi"/>
+          <w:b/>
+          <w:bCs/>
+          <w:kern w:val="0"/>
+          <w14:ligatures w14:val="none"/>
+        </w:rPr>
+      </w:pPr>
+      <w:r>
+        <w:rPr>
+          <w:rFonts w:asciiTheme="majorHAnsi" w:hAnsiTheme="majorHAnsi" w:cstheme="majorHAnsi"/>
+          <w:b/>
+          <w:bCs/>
+        </w:rPr>
+        <w:br w:type="page"/>
+      </w:r>
+    </w:p>
+    <w:p>
+      <w:pPr>
+        <w:pStyle w:val="NormalWeb"/>
+        <w:jc w:val="center"/>
+        <w:rPr>
+          <w:rFonts w:asciiTheme="majorHAnsi" w:hAnsiTheme="majorHAnsi" w:cstheme="majorHAnsi"/>
+          <w:b/>
+          <w:bCs/>
+          <w:sz w:val="22"/>
+          <w:szCs w:val="22"/>
+        </w:rPr>
+      </w:pPr>
+      <w:r>
+        <w:rPr>
+          <w:rFonts w:asciiTheme="majorHAnsi" w:hAnsiTheme="majorHAnsi" w:cstheme="majorHAnsi"/>
+          <w:b/>
+          <w:bCs/>
+          <w:sz w:val="22"/>
+          <w:szCs w:val="22"/>
+        </w:rPr>
+        <w:lastRenderedPageBreak/>
+        <w:t>Bab IV</w:t>
+      </w:r>
+    </w:p>
+    <w:p>
+      <w:pPr>
+        <w:pStyle w:val="NormalWeb"/>
+        <w:rPr>
+          <w:rFonts w:asciiTheme="majorHAnsi" w:hAnsiTheme="majorHAnsi" w:cstheme="majorHAnsi"/>
+          <w:sz w:val="22"/>
+          <w:szCs w:val="22"/>
+        </w:rPr>
+      </w:pPr>
+      <w:r>
+        <w:rPr>
+          <w:rFonts w:asciiTheme="majorHAnsi" w:hAnsiTheme="majorHAnsi" w:cstheme="majorHAnsi"/>
+          <w:sz w:val="22"/>
+          <w:szCs w:val="22"/>
+        </w:rPr>
+        <w:t xml:space="preserve">4.1 Pengujian Sistem </w:t>
+      </w:r>
+    </w:p>
+    <w:p>
+      <w:pPr>
+        <w:pStyle w:val="NormalWeb"/>
+        <w:rPr>
+          <w:rFonts w:asciiTheme="majorHAnsi" w:hAnsiTheme="majorHAnsi" w:cstheme="majorHAnsi"/>
+          <w:sz w:val="22"/>
+          <w:szCs w:val="22"/>
+        </w:rPr>
+      </w:pPr>
+      <w:r>
+        <w:rPr>
+          <w:rFonts w:asciiTheme="majorHAnsi" w:hAnsiTheme="majorHAnsi" w:cstheme="majorHAnsi"/>
+          <w:sz w:val="22"/>
+          <w:szCs w:val="22"/>
+        </w:rPr>
+        <w:t xml:space="preserve">Pengujian sistem pada aplikasi </w:t>
+      </w:r>
+      <w:r>
+        <w:rPr>
+          <w:rFonts w:asciiTheme="majorHAnsi" w:hAnsiTheme="majorHAnsi" w:cstheme="majorHAnsi"/>
+          <w:b/>
+          <w:bCs/>
+          <w:sz w:val="22"/>
+          <w:szCs w:val="22"/>
+        </w:rPr>
+        <w:t>KerjoSam</w:t>
+      </w:r>
+      <w:r>
+        <w:rPr>
+          <w:rFonts w:asciiTheme="majorHAnsi" w:hAnsiTheme="majorHAnsi" w:cstheme="majorHAnsi"/>
+          <w:sz w:val="22"/>
+          <w:szCs w:val="22"/>
+        </w:rPr>
+        <w:t xml:space="preserve"> dilakukan menggunakan metode </w:t>
+      </w:r>
+      <w:r>
+        <w:rPr>
+          <w:rFonts w:asciiTheme="majorHAnsi" w:hAnsiTheme="majorHAnsi" w:cstheme="majorHAnsi"/>
+          <w:b/>
+          <w:bCs/>
+          <w:sz w:val="22"/>
+          <w:szCs w:val="22"/>
+        </w:rPr>
+        <w:t>Black Box Testing</w:t>
+      </w:r>
+      <w:r>
+        <w:rPr>
+          <w:rFonts w:asciiTheme="majorHAnsi" w:hAnsiTheme="majorHAnsi" w:cstheme="majorHAnsi"/>
+          <w:sz w:val="22"/>
+          <w:szCs w:val="22"/>
+        </w:rPr>
+        <w:t xml:space="preserve"> untuk memastikan seluruh fitur utama berjalan sesuai dengan fungsinya. Pengujian mencakup fitur login, penampilan lowongan kerja, penyimpanan data, serta pengelolaan data oleh admin.</w:t>
+      </w:r>
+    </w:p>
+    <w:p>
+      <w:pPr>
+        <w:pStyle w:val="NormalWeb"/>
+        <w:rPr>
+          <w:rFonts w:asciiTheme="majorHAnsi" w:hAnsiTheme="majorHAnsi" w:cstheme="majorHAnsi"/>
+          <w:sz w:val="22"/>
+          <w:szCs w:val="22"/>
+        </w:rPr>
+      </w:pPr>
+      <w:r>
+        <w:rPr>
+          <w:rFonts w:asciiTheme="majorHAnsi" w:hAnsiTheme="majorHAnsi" w:cstheme="majorHAnsi"/>
+          <w:sz w:val="22"/>
+          <w:szCs w:val="22"/>
+        </w:rPr>
+        <w:t>4.1.1 Metode Pengujian</w:t>
+      </w:r>
+    </w:p>
+    <w:p>
+      <w:pPr>
+        <w:pStyle w:val="NormalWeb"/>
+        <w:rPr>
+          <w:rFonts w:asciiTheme="majorHAnsi" w:hAnsiTheme="majorHAnsi" w:cstheme="majorHAnsi"/>
+          <w:sz w:val="22"/>
+          <w:szCs w:val="22"/>
+        </w:rPr>
+      </w:pPr>
+      <w:r>
+        <w:rPr>
+          <w:rFonts w:asciiTheme="majorHAnsi" w:hAnsiTheme="majorHAnsi" w:cstheme="majorHAnsi"/>
+          <w:sz w:val="22"/>
+          <w:szCs w:val="22"/>
+        </w:rPr>
+        <w:t>Metode pengujian yang digunakan pada pengembangan aplikasi KerjoSam – Platform Pencari Lowongan Kerja adalah</w:t>
+      </w:r>
+      <w:r>
+        <w:rPr>
+          <w:rFonts w:asciiTheme="majorHAnsi" w:hAnsiTheme="majorHAnsi" w:cstheme="majorHAnsi"/>
+          <w:sz w:val="22"/>
+          <w:szCs w:val="22"/>
+        </w:rPr>
+        <w:t xml:space="preserve"> </w:t>
+      </w:r>
+      <w:r>
+        <w:rPr>
+          <w:rFonts w:asciiTheme="majorHAnsi" w:hAnsiTheme="majorHAnsi" w:cstheme="majorHAnsi"/>
+          <w:b/>
+          <w:bCs/>
+          <w:sz w:val="22"/>
+          <w:szCs w:val="22"/>
+        </w:rPr>
+        <w:t>Pengujian</w:t>
+      </w:r>
+    </w:p>
+    <w:p>
+      <w:pPr>
+        <w:pStyle w:val="NormalWeb"/>
+        <w:rPr>
+          <w:rFonts w:asciiTheme="majorHAnsi" w:hAnsiTheme="majorHAnsi" w:cstheme="majorHAnsi"/>
+          <w:b/>
+          <w:bCs/>
+          <w:sz w:val="22"/>
+          <w:szCs w:val="22"/>
+        </w:rPr>
+      </w:pPr>
+    </w:p>
+    <w:p>
+      <w:pPr>
+        <w:pStyle w:val="NormalWeb"/>
+        <w:rPr>
+          <w:rFonts w:asciiTheme="majorHAnsi" w:hAnsiTheme="majorHAnsi" w:cstheme="majorHAnsi"/>
+          <w:b/>
+          <w:bCs/>
+          <w:sz w:val="22"/>
+          <w:szCs w:val="22"/>
+        </w:rPr>
+      </w:pPr>
+    </w:p>
+    <w:p>
+      <w:pPr>
+        <w:spacing w:line="278" w:lineRule="auto"/>
+      </w:pPr>
+    </w:p>
     <w:sectPr>
       <w:pgSz w:w="11906" w:h="16838" w:code="9"/>
       <w:pgMar w:top="1440" w:right="1440" w:bottom="1440" w:left="1440" w:header="708" w:footer="708" w:gutter="0"/>
@@ -1703,6 +3524,208 @@
     </w:lvl>
   </w:abstractNum>
   <w:abstractNum w:abstractNumId="2" w15:restartNumberingAfterBreak="0">
+    <w:nsid w:val="326F7828"/>
+    <w:multiLevelType w:val="hybridMultilevel"/>
+    <w:tmpl w:val="2F62178A"/>
+    <w:lvl w:ilvl="0" w:tplc="0409000F">
+      <w:start w:val="1"/>
+      <w:numFmt w:val="decimal"/>
+      <w:lvlText w:val="%1."/>
+      <w:lvlJc w:val="left"/>
+      <w:pPr>
+        <w:ind w:left="720" w:hanging="360"/>
+      </w:pPr>
+      <w:rPr>
+        <w:rFonts w:hint="default"/>
+      </w:rPr>
+    </w:lvl>
+    <w:lvl w:ilvl="1" w:tplc="04090019" w:tentative="1">
+      <w:start w:val="1"/>
+      <w:numFmt w:val="lowerLetter"/>
+      <w:lvlText w:val="%2."/>
+      <w:lvlJc w:val="left"/>
+      <w:pPr>
+        <w:ind w:left="1440" w:hanging="360"/>
+      </w:pPr>
+    </w:lvl>
+    <w:lvl w:ilvl="2" w:tplc="0409001B" w:tentative="1">
+      <w:start w:val="1"/>
+      <w:numFmt w:val="lowerRoman"/>
+      <w:lvlText w:val="%3."/>
+      <w:lvlJc w:val="right"/>
+      <w:pPr>
+        <w:ind w:left="2160" w:hanging="180"/>
+      </w:pPr>
+    </w:lvl>
+    <w:lvl w:ilvl="3" w:tplc="0409000F" w:tentative="1">
+      <w:start w:val="1"/>
+      <w:numFmt w:val="decimal"/>
+      <w:lvlText w:val="%4."/>
+      <w:lvlJc w:val="left"/>
+      <w:pPr>
+        <w:ind w:left="2880" w:hanging="360"/>
+      </w:pPr>
+    </w:lvl>
+    <w:lvl w:ilvl="4" w:tplc="04090019" w:tentative="1">
+      <w:start w:val="1"/>
+      <w:numFmt w:val="lowerLetter"/>
+      <w:lvlText w:val="%5."/>
+      <w:lvlJc w:val="left"/>
+      <w:pPr>
+        <w:ind w:left="3600" w:hanging="360"/>
+      </w:pPr>
+    </w:lvl>
+    <w:lvl w:ilvl="5" w:tplc="0409001B" w:tentative="1">
+      <w:start w:val="1"/>
+      <w:numFmt w:val="lowerRoman"/>
+      <w:lvlText w:val="%6."/>
+      <w:lvlJc w:val="right"/>
+      <w:pPr>
+        <w:ind w:left="4320" w:hanging="180"/>
+      </w:pPr>
+    </w:lvl>
+    <w:lvl w:ilvl="6" w:tplc="0409000F" w:tentative="1">
+      <w:start w:val="1"/>
+      <w:numFmt w:val="decimal"/>
+      <w:lvlText w:val="%7."/>
+      <w:lvlJc w:val="left"/>
+      <w:pPr>
+        <w:ind w:left="5040" w:hanging="360"/>
+      </w:pPr>
+    </w:lvl>
+    <w:lvl w:ilvl="7" w:tplc="04090019" w:tentative="1">
+      <w:start w:val="1"/>
+      <w:numFmt w:val="lowerLetter"/>
+      <w:lvlText w:val="%8."/>
+      <w:lvlJc w:val="left"/>
+      <w:pPr>
+        <w:ind w:left="5760" w:hanging="360"/>
+      </w:pPr>
+    </w:lvl>
+    <w:lvl w:ilvl="8" w:tplc="0409001B" w:tentative="1">
+      <w:start w:val="1"/>
+      <w:numFmt w:val="lowerRoman"/>
+      <w:lvlText w:val="%9."/>
+      <w:lvlJc w:val="right"/>
+      <w:pPr>
+        <w:ind w:left="6480" w:hanging="180"/>
+      </w:pPr>
+    </w:lvl>
+  </w:abstractNum>
+  <w:abstractNum w:abstractNumId="3" w15:restartNumberingAfterBreak="0">
+    <w:nsid w:val="3F92095A"/>
+    <w:multiLevelType w:val="multilevel"/>
+    <w:tmpl w:val="BFA0EDDC"/>
+    <w:lvl w:ilvl="0">
+      <w:start w:val="1"/>
+      <w:numFmt w:val="decimal"/>
+      <w:lvlText w:val="%1."/>
+      <w:lvlJc w:val="left"/>
+      <w:pPr>
+        <w:tabs>
+          <w:tab w:val="num" w:pos="720"/>
+        </w:tabs>
+        <w:ind w:left="720" w:hanging="360"/>
+      </w:pPr>
+    </w:lvl>
+    <w:lvl w:ilvl="1" w:tentative="1">
+      <w:start w:val="1"/>
+      <w:numFmt w:val="decimal"/>
+      <w:lvlText w:val="%2."/>
+      <w:lvlJc w:val="left"/>
+      <w:pPr>
+        <w:tabs>
+          <w:tab w:val="num" w:pos="1440"/>
+        </w:tabs>
+        <w:ind w:left="1440" w:hanging="360"/>
+      </w:pPr>
+    </w:lvl>
+    <w:lvl w:ilvl="2" w:tentative="1">
+      <w:start w:val="1"/>
+      <w:numFmt w:val="decimal"/>
+      <w:lvlText w:val="%3."/>
+      <w:lvlJc w:val="left"/>
+      <w:pPr>
+        <w:tabs>
+          <w:tab w:val="num" w:pos="2160"/>
+        </w:tabs>
+        <w:ind w:left="2160" w:hanging="360"/>
+      </w:pPr>
+    </w:lvl>
+    <w:lvl w:ilvl="3" w:tentative="1">
+      <w:start w:val="1"/>
+      <w:numFmt w:val="decimal"/>
+      <w:lvlText w:val="%4."/>
+      <w:lvlJc w:val="left"/>
+      <w:pPr>
+        <w:tabs>
+          <w:tab w:val="num" w:pos="2880"/>
+        </w:tabs>
+        <w:ind w:left="2880" w:hanging="360"/>
+      </w:pPr>
+    </w:lvl>
+    <w:lvl w:ilvl="4" w:tentative="1">
+      <w:start w:val="1"/>
+      <w:numFmt w:val="decimal"/>
+      <w:lvlText w:val="%5."/>
+      <w:lvlJc w:val="left"/>
+      <w:pPr>
+        <w:tabs>
+          <w:tab w:val="num" w:pos="3600"/>
+        </w:tabs>
+        <w:ind w:left="3600" w:hanging="360"/>
+      </w:pPr>
+    </w:lvl>
+    <w:lvl w:ilvl="5" w:tentative="1">
+      <w:start w:val="1"/>
+      <w:numFmt w:val="decimal"/>
+      <w:lvlText w:val="%6."/>
+      <w:lvlJc w:val="left"/>
+      <w:pPr>
+        <w:tabs>
+          <w:tab w:val="num" w:pos="4320"/>
+        </w:tabs>
+        <w:ind w:left="4320" w:hanging="360"/>
+      </w:pPr>
+    </w:lvl>
+    <w:lvl w:ilvl="6" w:tentative="1">
+      <w:start w:val="1"/>
+      <w:numFmt w:val="decimal"/>
+      <w:lvlText w:val="%7."/>
+      <w:lvlJc w:val="left"/>
+      <w:pPr>
+        <w:tabs>
+          <w:tab w:val="num" w:pos="5040"/>
+        </w:tabs>
+        <w:ind w:left="5040" w:hanging="360"/>
+      </w:pPr>
+    </w:lvl>
+    <w:lvl w:ilvl="7" w:tentative="1">
+      <w:start w:val="1"/>
+      <w:numFmt w:val="decimal"/>
+      <w:lvlText w:val="%8."/>
+      <w:lvlJc w:val="left"/>
+      <w:pPr>
+        <w:tabs>
+          <w:tab w:val="num" w:pos="5760"/>
+        </w:tabs>
+        <w:ind w:left="5760" w:hanging="360"/>
+      </w:pPr>
+    </w:lvl>
+    <w:lvl w:ilvl="8" w:tentative="1">
+      <w:start w:val="1"/>
+      <w:numFmt w:val="decimal"/>
+      <w:lvlText w:val="%9."/>
+      <w:lvlJc w:val="left"/>
+      <w:pPr>
+        <w:tabs>
+          <w:tab w:val="num" w:pos="6480"/>
+        </w:tabs>
+        <w:ind w:left="6480" w:hanging="360"/>
+      </w:pPr>
+    </w:lvl>
+  </w:abstractNum>
+  <w:abstractNum w:abstractNumId="4" w15:restartNumberingAfterBreak="0">
     <w:nsid w:val="45907257"/>
     <w:multiLevelType w:val="multilevel"/>
     <w:tmpl w:val="6244518E"/>
@@ -1815,7 +3838,742 @@
       </w:pPr>
     </w:lvl>
   </w:abstractNum>
-  <w:abstractNum w:abstractNumId="3" w15:restartNumberingAfterBreak="0">
+  <w:abstractNum w:abstractNumId="5" w15:restartNumberingAfterBreak="0">
+    <w:nsid w:val="4BB947EF"/>
+    <w:multiLevelType w:val="multilevel"/>
+    <w:tmpl w:val="D3A876DA"/>
+    <w:lvl w:ilvl="0">
+      <w:start w:val="1"/>
+      <w:numFmt w:val="decimal"/>
+      <w:lvlText w:val="%1."/>
+      <w:lvlJc w:val="left"/>
+      <w:pPr>
+        <w:tabs>
+          <w:tab w:val="num" w:pos="720"/>
+        </w:tabs>
+        <w:ind w:left="720" w:hanging="360"/>
+      </w:pPr>
+      <w:rPr>
+        <w:rFonts w:asciiTheme="majorHAnsi" w:eastAsia="Times New Roman" w:hAnsiTheme="majorHAnsi" w:cstheme="majorHAnsi"/>
+        <w:sz w:val="20"/>
+      </w:rPr>
+    </w:lvl>
+    <w:lvl w:ilvl="1" w:tentative="1">
+      <w:start w:val="1"/>
+      <w:numFmt w:val="bullet"/>
+      <w:lvlText w:val="o"/>
+      <w:lvlJc w:val="left"/>
+      <w:pPr>
+        <w:tabs>
+          <w:tab w:val="num" w:pos="1440"/>
+        </w:tabs>
+        <w:ind w:left="1440" w:hanging="360"/>
+      </w:pPr>
+      <w:rPr>
+        <w:rFonts w:ascii="Courier New" w:hAnsi="Courier New" w:hint="default"/>
+        <w:sz w:val="20"/>
+      </w:rPr>
+    </w:lvl>
+    <w:lvl w:ilvl="2" w:tentative="1">
+      <w:start w:val="1"/>
+      <w:numFmt w:val="bullet"/>
+      <w:lvlText w:val=""/>
+      <w:lvlJc w:val="left"/>
+      <w:pPr>
+        <w:tabs>
+          <w:tab w:val="num" w:pos="2160"/>
+        </w:tabs>
+        <w:ind w:left="2160" w:hanging="360"/>
+      </w:pPr>
+      <w:rPr>
+        <w:rFonts w:ascii="Wingdings" w:hAnsi="Wingdings" w:hint="default"/>
+        <w:sz w:val="20"/>
+      </w:rPr>
+    </w:lvl>
+    <w:lvl w:ilvl="3" w:tentative="1">
+      <w:start w:val="1"/>
+      <w:numFmt w:val="bullet"/>
+      <w:lvlText w:val=""/>
+      <w:lvlJc w:val="left"/>
+      <w:pPr>
+        <w:tabs>
+          <w:tab w:val="num" w:pos="2880"/>
+        </w:tabs>
+        <w:ind w:left="2880" w:hanging="360"/>
+      </w:pPr>
+      <w:rPr>
+        <w:rFonts w:ascii="Wingdings" w:hAnsi="Wingdings" w:hint="default"/>
+        <w:sz w:val="20"/>
+      </w:rPr>
+    </w:lvl>
+    <w:lvl w:ilvl="4" w:tentative="1">
+      <w:start w:val="1"/>
+      <w:numFmt w:val="bullet"/>
+      <w:lvlText w:val=""/>
+      <w:lvlJc w:val="left"/>
+      <w:pPr>
+        <w:tabs>
+          <w:tab w:val="num" w:pos="3600"/>
+        </w:tabs>
+        <w:ind w:left="3600" w:hanging="360"/>
+      </w:pPr>
+      <w:rPr>
+        <w:rFonts w:ascii="Wingdings" w:hAnsi="Wingdings" w:hint="default"/>
+        <w:sz w:val="20"/>
+      </w:rPr>
+    </w:lvl>
+    <w:lvl w:ilvl="5" w:tentative="1">
+      <w:start w:val="1"/>
+      <w:numFmt w:val="bullet"/>
+      <w:lvlText w:val=""/>
+      <w:lvlJc w:val="left"/>
+      <w:pPr>
+        <w:tabs>
+          <w:tab w:val="num" w:pos="4320"/>
+        </w:tabs>
+        <w:ind w:left="4320" w:hanging="360"/>
+      </w:pPr>
+      <w:rPr>
+        <w:rFonts w:ascii="Wingdings" w:hAnsi="Wingdings" w:hint="default"/>
+        <w:sz w:val="20"/>
+      </w:rPr>
+    </w:lvl>
+    <w:lvl w:ilvl="6" w:tentative="1">
+      <w:start w:val="1"/>
+      <w:numFmt w:val="bullet"/>
+      <w:lvlText w:val=""/>
+      <w:lvlJc w:val="left"/>
+      <w:pPr>
+        <w:tabs>
+          <w:tab w:val="num" w:pos="5040"/>
+        </w:tabs>
+        <w:ind w:left="5040" w:hanging="360"/>
+      </w:pPr>
+      <w:rPr>
+        <w:rFonts w:ascii="Wingdings" w:hAnsi="Wingdings" w:hint="default"/>
+        <w:sz w:val="20"/>
+      </w:rPr>
+    </w:lvl>
+    <w:lvl w:ilvl="7" w:tentative="1">
+      <w:start w:val="1"/>
+      <w:numFmt w:val="bullet"/>
+      <w:lvlText w:val=""/>
+      <w:lvlJc w:val="left"/>
+      <w:pPr>
+        <w:tabs>
+          <w:tab w:val="num" w:pos="5760"/>
+        </w:tabs>
+        <w:ind w:left="5760" w:hanging="360"/>
+      </w:pPr>
+      <w:rPr>
+        <w:rFonts w:ascii="Wingdings" w:hAnsi="Wingdings" w:hint="default"/>
+        <w:sz w:val="20"/>
+      </w:rPr>
+    </w:lvl>
+    <w:lvl w:ilvl="8" w:tentative="1">
+      <w:start w:val="1"/>
+      <w:numFmt w:val="bullet"/>
+      <w:lvlText w:val=""/>
+      <w:lvlJc w:val="left"/>
+      <w:pPr>
+        <w:tabs>
+          <w:tab w:val="num" w:pos="6480"/>
+        </w:tabs>
+        <w:ind w:left="6480" w:hanging="360"/>
+      </w:pPr>
+      <w:rPr>
+        <w:rFonts w:ascii="Wingdings" w:hAnsi="Wingdings" w:hint="default"/>
+        <w:sz w:val="20"/>
+      </w:rPr>
+    </w:lvl>
+  </w:abstractNum>
+  <w:abstractNum w:abstractNumId="6" w15:restartNumberingAfterBreak="0">
+    <w:nsid w:val="4E20691F"/>
+    <w:multiLevelType w:val="hybridMultilevel"/>
+    <w:tmpl w:val="302C4DB8"/>
+    <w:lvl w:ilvl="0" w:tplc="0409000F">
+      <w:start w:val="1"/>
+      <w:numFmt w:val="decimal"/>
+      <w:lvlText w:val="%1."/>
+      <w:lvlJc w:val="left"/>
+      <w:pPr>
+        <w:ind w:left="720" w:hanging="360"/>
+      </w:pPr>
+    </w:lvl>
+    <w:lvl w:ilvl="1" w:tplc="04090019" w:tentative="1">
+      <w:start w:val="1"/>
+      <w:numFmt w:val="lowerLetter"/>
+      <w:lvlText w:val="%2."/>
+      <w:lvlJc w:val="left"/>
+      <w:pPr>
+        <w:ind w:left="1440" w:hanging="360"/>
+      </w:pPr>
+    </w:lvl>
+    <w:lvl w:ilvl="2" w:tplc="0409001B" w:tentative="1">
+      <w:start w:val="1"/>
+      <w:numFmt w:val="lowerRoman"/>
+      <w:lvlText w:val="%3."/>
+      <w:lvlJc w:val="right"/>
+      <w:pPr>
+        <w:ind w:left="2160" w:hanging="180"/>
+      </w:pPr>
+    </w:lvl>
+    <w:lvl w:ilvl="3" w:tplc="0409000F" w:tentative="1">
+      <w:start w:val="1"/>
+      <w:numFmt w:val="decimal"/>
+      <w:lvlText w:val="%4."/>
+      <w:lvlJc w:val="left"/>
+      <w:pPr>
+        <w:ind w:left="2880" w:hanging="360"/>
+      </w:pPr>
+    </w:lvl>
+    <w:lvl w:ilvl="4" w:tplc="04090019" w:tentative="1">
+      <w:start w:val="1"/>
+      <w:numFmt w:val="lowerLetter"/>
+      <w:lvlText w:val="%5."/>
+      <w:lvlJc w:val="left"/>
+      <w:pPr>
+        <w:ind w:left="3600" w:hanging="360"/>
+      </w:pPr>
+    </w:lvl>
+    <w:lvl w:ilvl="5" w:tplc="0409001B" w:tentative="1">
+      <w:start w:val="1"/>
+      <w:numFmt w:val="lowerRoman"/>
+      <w:lvlText w:val="%6."/>
+      <w:lvlJc w:val="right"/>
+      <w:pPr>
+        <w:ind w:left="4320" w:hanging="180"/>
+      </w:pPr>
+    </w:lvl>
+    <w:lvl w:ilvl="6" w:tplc="0409000F" w:tentative="1">
+      <w:start w:val="1"/>
+      <w:numFmt w:val="decimal"/>
+      <w:lvlText w:val="%7."/>
+      <w:lvlJc w:val="left"/>
+      <w:pPr>
+        <w:ind w:left="5040" w:hanging="360"/>
+      </w:pPr>
+    </w:lvl>
+    <w:lvl w:ilvl="7" w:tplc="04090019" w:tentative="1">
+      <w:start w:val="1"/>
+      <w:numFmt w:val="lowerLetter"/>
+      <w:lvlText w:val="%8."/>
+      <w:lvlJc w:val="left"/>
+      <w:pPr>
+        <w:ind w:left="5760" w:hanging="360"/>
+      </w:pPr>
+    </w:lvl>
+    <w:lvl w:ilvl="8" w:tplc="0409001B" w:tentative="1">
+      <w:start w:val="1"/>
+      <w:numFmt w:val="lowerRoman"/>
+      <w:lvlText w:val="%9."/>
+      <w:lvlJc w:val="right"/>
+      <w:pPr>
+        <w:ind w:left="6480" w:hanging="180"/>
+      </w:pPr>
+    </w:lvl>
+  </w:abstractNum>
+  <w:abstractNum w:abstractNumId="7" w15:restartNumberingAfterBreak="0">
+    <w:nsid w:val="5A5D5FEE"/>
+    <w:multiLevelType w:val="multilevel"/>
+    <w:tmpl w:val="D3A876DA"/>
+    <w:lvl w:ilvl="0">
+      <w:start w:val="1"/>
+      <w:numFmt w:val="decimal"/>
+      <w:lvlText w:val="%1."/>
+      <w:lvlJc w:val="left"/>
+      <w:pPr>
+        <w:tabs>
+          <w:tab w:val="num" w:pos="720"/>
+        </w:tabs>
+        <w:ind w:left="720" w:hanging="360"/>
+      </w:pPr>
+      <w:rPr>
+        <w:rFonts w:asciiTheme="majorHAnsi" w:eastAsia="Times New Roman" w:hAnsiTheme="majorHAnsi" w:cstheme="majorHAnsi"/>
+        <w:sz w:val="20"/>
+      </w:rPr>
+    </w:lvl>
+    <w:lvl w:ilvl="1" w:tentative="1">
+      <w:start w:val="1"/>
+      <w:numFmt w:val="bullet"/>
+      <w:lvlText w:val="o"/>
+      <w:lvlJc w:val="left"/>
+      <w:pPr>
+        <w:tabs>
+          <w:tab w:val="num" w:pos="1440"/>
+        </w:tabs>
+        <w:ind w:left="1440" w:hanging="360"/>
+      </w:pPr>
+      <w:rPr>
+        <w:rFonts w:ascii="Courier New" w:hAnsi="Courier New" w:hint="default"/>
+        <w:sz w:val="20"/>
+      </w:rPr>
+    </w:lvl>
+    <w:lvl w:ilvl="2" w:tentative="1">
+      <w:start w:val="1"/>
+      <w:numFmt w:val="bullet"/>
+      <w:lvlText w:val=""/>
+      <w:lvlJc w:val="left"/>
+      <w:pPr>
+        <w:tabs>
+          <w:tab w:val="num" w:pos="2160"/>
+        </w:tabs>
+        <w:ind w:left="2160" w:hanging="360"/>
+      </w:pPr>
+      <w:rPr>
+        <w:rFonts w:ascii="Wingdings" w:hAnsi="Wingdings" w:hint="default"/>
+        <w:sz w:val="20"/>
+      </w:rPr>
+    </w:lvl>
+    <w:lvl w:ilvl="3" w:tentative="1">
+      <w:start w:val="1"/>
+      <w:numFmt w:val="bullet"/>
+      <w:lvlText w:val=""/>
+      <w:lvlJc w:val="left"/>
+      <w:pPr>
+        <w:tabs>
+          <w:tab w:val="num" w:pos="2880"/>
+        </w:tabs>
+        <w:ind w:left="2880" w:hanging="360"/>
+      </w:pPr>
+      <w:rPr>
+        <w:rFonts w:ascii="Wingdings" w:hAnsi="Wingdings" w:hint="default"/>
+        <w:sz w:val="20"/>
+      </w:rPr>
+    </w:lvl>
+    <w:lvl w:ilvl="4" w:tentative="1">
+      <w:start w:val="1"/>
+      <w:numFmt w:val="bullet"/>
+      <w:lvlText w:val=""/>
+      <w:lvlJc w:val="left"/>
+      <w:pPr>
+        <w:tabs>
+          <w:tab w:val="num" w:pos="3600"/>
+        </w:tabs>
+        <w:ind w:left="3600" w:hanging="360"/>
+      </w:pPr>
+      <w:rPr>
+        <w:rFonts w:ascii="Wingdings" w:hAnsi="Wingdings" w:hint="default"/>
+        <w:sz w:val="20"/>
+      </w:rPr>
+    </w:lvl>
+    <w:lvl w:ilvl="5" w:tentative="1">
+      <w:start w:val="1"/>
+      <w:numFmt w:val="bullet"/>
+      <w:lvlText w:val=""/>
+      <w:lvlJc w:val="left"/>
+      <w:pPr>
+        <w:tabs>
+          <w:tab w:val="num" w:pos="4320"/>
+        </w:tabs>
+        <w:ind w:left="4320" w:hanging="360"/>
+      </w:pPr>
+      <w:rPr>
+        <w:rFonts w:ascii="Wingdings" w:hAnsi="Wingdings" w:hint="default"/>
+        <w:sz w:val="20"/>
+      </w:rPr>
+    </w:lvl>
+    <w:lvl w:ilvl="6" w:tentative="1">
+      <w:start w:val="1"/>
+      <w:numFmt w:val="bullet"/>
+      <w:lvlText w:val=""/>
+      <w:lvlJc w:val="left"/>
+      <w:pPr>
+        <w:tabs>
+          <w:tab w:val="num" w:pos="5040"/>
+        </w:tabs>
+        <w:ind w:left="5040" w:hanging="360"/>
+      </w:pPr>
+      <w:rPr>
+        <w:rFonts w:ascii="Wingdings" w:hAnsi="Wingdings" w:hint="default"/>
+        <w:sz w:val="20"/>
+      </w:rPr>
+    </w:lvl>
+    <w:lvl w:ilvl="7" w:tentative="1">
+      <w:start w:val="1"/>
+      <w:numFmt w:val="bullet"/>
+      <w:lvlText w:val=""/>
+      <w:lvlJc w:val="left"/>
+      <w:pPr>
+        <w:tabs>
+          <w:tab w:val="num" w:pos="5760"/>
+        </w:tabs>
+        <w:ind w:left="5760" w:hanging="360"/>
+      </w:pPr>
+      <w:rPr>
+        <w:rFonts w:ascii="Wingdings" w:hAnsi="Wingdings" w:hint="default"/>
+        <w:sz w:val="20"/>
+      </w:rPr>
+    </w:lvl>
+    <w:lvl w:ilvl="8" w:tentative="1">
+      <w:start w:val="1"/>
+      <w:numFmt w:val="bullet"/>
+      <w:lvlText w:val=""/>
+      <w:lvlJc w:val="left"/>
+      <w:pPr>
+        <w:tabs>
+          <w:tab w:val="num" w:pos="6480"/>
+        </w:tabs>
+        <w:ind w:left="6480" w:hanging="360"/>
+      </w:pPr>
+      <w:rPr>
+        <w:rFonts w:ascii="Wingdings" w:hAnsi="Wingdings" w:hint="default"/>
+        <w:sz w:val="20"/>
+      </w:rPr>
+    </w:lvl>
+  </w:abstractNum>
+  <w:abstractNum w:abstractNumId="8" w15:restartNumberingAfterBreak="0">
+    <w:nsid w:val="6CC75DB0"/>
+    <w:multiLevelType w:val="multilevel"/>
+    <w:tmpl w:val="A0BE452C"/>
+    <w:lvl w:ilvl="0">
+      <w:start w:val="1"/>
+      <w:numFmt w:val="decimal"/>
+      <w:lvlText w:val="%1."/>
+      <w:lvlJc w:val="left"/>
+      <w:pPr>
+        <w:tabs>
+          <w:tab w:val="num" w:pos="720"/>
+        </w:tabs>
+        <w:ind w:left="720" w:hanging="360"/>
+      </w:pPr>
+      <w:rPr>
+        <w:rFonts w:asciiTheme="majorHAnsi" w:eastAsia="Times New Roman" w:hAnsiTheme="majorHAnsi" w:cstheme="majorHAnsi"/>
+        <w:sz w:val="20"/>
+      </w:rPr>
+    </w:lvl>
+    <w:lvl w:ilvl="1" w:tentative="1">
+      <w:start w:val="1"/>
+      <w:numFmt w:val="bullet"/>
+      <w:lvlText w:val="o"/>
+      <w:lvlJc w:val="left"/>
+      <w:pPr>
+        <w:tabs>
+          <w:tab w:val="num" w:pos="1440"/>
+        </w:tabs>
+        <w:ind w:left="1440" w:hanging="360"/>
+      </w:pPr>
+      <w:rPr>
+        <w:rFonts w:ascii="Courier New" w:hAnsi="Courier New" w:hint="default"/>
+        <w:sz w:val="20"/>
+      </w:rPr>
+    </w:lvl>
+    <w:lvl w:ilvl="2" w:tentative="1">
+      <w:start w:val="1"/>
+      <w:numFmt w:val="bullet"/>
+      <w:lvlText w:val=""/>
+      <w:lvlJc w:val="left"/>
+      <w:pPr>
+        <w:tabs>
+          <w:tab w:val="num" w:pos="2160"/>
+        </w:tabs>
+        <w:ind w:left="2160" w:hanging="360"/>
+      </w:pPr>
+      <w:rPr>
+        <w:rFonts w:ascii="Wingdings" w:hAnsi="Wingdings" w:hint="default"/>
+        <w:sz w:val="20"/>
+      </w:rPr>
+    </w:lvl>
+    <w:lvl w:ilvl="3" w:tentative="1">
+      <w:start w:val="1"/>
+      <w:numFmt w:val="bullet"/>
+      <w:lvlText w:val=""/>
+      <w:lvlJc w:val="left"/>
+      <w:pPr>
+        <w:tabs>
+          <w:tab w:val="num" w:pos="2880"/>
+        </w:tabs>
+        <w:ind w:left="2880" w:hanging="360"/>
+      </w:pPr>
+      <w:rPr>
+        <w:rFonts w:ascii="Wingdings" w:hAnsi="Wingdings" w:hint="default"/>
+        <w:sz w:val="20"/>
+      </w:rPr>
+    </w:lvl>
+    <w:lvl w:ilvl="4" w:tentative="1">
+      <w:start w:val="1"/>
+      <w:numFmt w:val="bullet"/>
+      <w:lvlText w:val=""/>
+      <w:lvlJc w:val="left"/>
+      <w:pPr>
+        <w:tabs>
+          <w:tab w:val="num" w:pos="3600"/>
+        </w:tabs>
+        <w:ind w:left="3600" w:hanging="360"/>
+      </w:pPr>
+      <w:rPr>
+        <w:rFonts w:ascii="Wingdings" w:hAnsi="Wingdings" w:hint="default"/>
+        <w:sz w:val="20"/>
+      </w:rPr>
+    </w:lvl>
+    <w:lvl w:ilvl="5" w:tentative="1">
+      <w:start w:val="1"/>
+      <w:numFmt w:val="bullet"/>
+      <w:lvlText w:val=""/>
+      <w:lvlJc w:val="left"/>
+      <w:pPr>
+        <w:tabs>
+          <w:tab w:val="num" w:pos="4320"/>
+        </w:tabs>
+        <w:ind w:left="4320" w:hanging="360"/>
+      </w:pPr>
+      <w:rPr>
+        <w:rFonts w:ascii="Wingdings" w:hAnsi="Wingdings" w:hint="default"/>
+        <w:sz w:val="20"/>
+      </w:rPr>
+    </w:lvl>
+    <w:lvl w:ilvl="6" w:tentative="1">
+      <w:start w:val="1"/>
+      <w:numFmt w:val="bullet"/>
+      <w:lvlText w:val=""/>
+      <w:lvlJc w:val="left"/>
+      <w:pPr>
+        <w:tabs>
+          <w:tab w:val="num" w:pos="5040"/>
+        </w:tabs>
+        <w:ind w:left="5040" w:hanging="360"/>
+      </w:pPr>
+      <w:rPr>
+        <w:rFonts w:ascii="Wingdings" w:hAnsi="Wingdings" w:hint="default"/>
+        <w:sz w:val="20"/>
+      </w:rPr>
+    </w:lvl>
+    <w:lvl w:ilvl="7" w:tentative="1">
+      <w:start w:val="1"/>
+      <w:numFmt w:val="bullet"/>
+      <w:lvlText w:val=""/>
+      <w:lvlJc w:val="left"/>
+      <w:pPr>
+        <w:tabs>
+          <w:tab w:val="num" w:pos="5760"/>
+        </w:tabs>
+        <w:ind w:left="5760" w:hanging="360"/>
+      </w:pPr>
+      <w:rPr>
+        <w:rFonts w:ascii="Wingdings" w:hAnsi="Wingdings" w:hint="default"/>
+        <w:sz w:val="20"/>
+      </w:rPr>
+    </w:lvl>
+    <w:lvl w:ilvl="8" w:tentative="1">
+      <w:start w:val="1"/>
+      <w:numFmt w:val="bullet"/>
+      <w:lvlText w:val=""/>
+      <w:lvlJc w:val="left"/>
+      <w:pPr>
+        <w:tabs>
+          <w:tab w:val="num" w:pos="6480"/>
+        </w:tabs>
+        <w:ind w:left="6480" w:hanging="360"/>
+      </w:pPr>
+      <w:rPr>
+        <w:rFonts w:ascii="Wingdings" w:hAnsi="Wingdings" w:hint="default"/>
+        <w:sz w:val="20"/>
+      </w:rPr>
+    </w:lvl>
+  </w:abstractNum>
+  <w:abstractNum w:abstractNumId="9" w15:restartNumberingAfterBreak="0">
+    <w:nsid w:val="6E06306B"/>
+    <w:multiLevelType w:val="multilevel"/>
+    <w:tmpl w:val="63B23576"/>
+    <w:lvl w:ilvl="0">
+      <w:start w:val="1"/>
+      <w:numFmt w:val="decimal"/>
+      <w:lvlText w:val="%1."/>
+      <w:lvlJc w:val="left"/>
+      <w:pPr>
+        <w:tabs>
+          <w:tab w:val="num" w:pos="720"/>
+        </w:tabs>
+        <w:ind w:left="720" w:hanging="360"/>
+      </w:pPr>
+    </w:lvl>
+    <w:lvl w:ilvl="1" w:tentative="1">
+      <w:start w:val="1"/>
+      <w:numFmt w:val="decimal"/>
+      <w:lvlText w:val="%2."/>
+      <w:lvlJc w:val="left"/>
+      <w:pPr>
+        <w:tabs>
+          <w:tab w:val="num" w:pos="1440"/>
+        </w:tabs>
+        <w:ind w:left="1440" w:hanging="360"/>
+      </w:pPr>
+    </w:lvl>
+    <w:lvl w:ilvl="2" w:tentative="1">
+      <w:start w:val="1"/>
+      <w:numFmt w:val="decimal"/>
+      <w:lvlText w:val="%3."/>
+      <w:lvlJc w:val="left"/>
+      <w:pPr>
+        <w:tabs>
+          <w:tab w:val="num" w:pos="2160"/>
+        </w:tabs>
+        <w:ind w:left="2160" w:hanging="360"/>
+      </w:pPr>
+    </w:lvl>
+    <w:lvl w:ilvl="3" w:tentative="1">
+      <w:start w:val="1"/>
+      <w:numFmt w:val="decimal"/>
+      <w:lvlText w:val="%4."/>
+      <w:lvlJc w:val="left"/>
+      <w:pPr>
+        <w:tabs>
+          <w:tab w:val="num" w:pos="2880"/>
+        </w:tabs>
+        <w:ind w:left="2880" w:hanging="360"/>
+      </w:pPr>
+    </w:lvl>
+    <w:lvl w:ilvl="4" w:tentative="1">
+      <w:start w:val="1"/>
+      <w:numFmt w:val="decimal"/>
+      <w:lvlText w:val="%5."/>
+      <w:lvlJc w:val="left"/>
+      <w:pPr>
+        <w:tabs>
+          <w:tab w:val="num" w:pos="3600"/>
+        </w:tabs>
+        <w:ind w:left="3600" w:hanging="360"/>
+      </w:pPr>
+    </w:lvl>
+    <w:lvl w:ilvl="5" w:tentative="1">
+      <w:start w:val="1"/>
+      <w:numFmt w:val="decimal"/>
+      <w:lvlText w:val="%6."/>
+      <w:lvlJc w:val="left"/>
+      <w:pPr>
+        <w:tabs>
+          <w:tab w:val="num" w:pos="4320"/>
+        </w:tabs>
+        <w:ind w:left="4320" w:hanging="360"/>
+      </w:pPr>
+    </w:lvl>
+    <w:lvl w:ilvl="6" w:tentative="1">
+      <w:start w:val="1"/>
+      <w:numFmt w:val="decimal"/>
+      <w:lvlText w:val="%7."/>
+      <w:lvlJc w:val="left"/>
+      <w:pPr>
+        <w:tabs>
+          <w:tab w:val="num" w:pos="5040"/>
+        </w:tabs>
+        <w:ind w:left="5040" w:hanging="360"/>
+      </w:pPr>
+    </w:lvl>
+    <w:lvl w:ilvl="7" w:tentative="1">
+      <w:start w:val="1"/>
+      <w:numFmt w:val="decimal"/>
+      <w:lvlText w:val="%8."/>
+      <w:lvlJc w:val="left"/>
+      <w:pPr>
+        <w:tabs>
+          <w:tab w:val="num" w:pos="5760"/>
+        </w:tabs>
+        <w:ind w:left="5760" w:hanging="360"/>
+      </w:pPr>
+    </w:lvl>
+    <w:lvl w:ilvl="8" w:tentative="1">
+      <w:start w:val="1"/>
+      <w:numFmt w:val="decimal"/>
+      <w:lvlText w:val="%9."/>
+      <w:lvlJc w:val="left"/>
+      <w:pPr>
+        <w:tabs>
+          <w:tab w:val="num" w:pos="6480"/>
+        </w:tabs>
+        <w:ind w:left="6480" w:hanging="360"/>
+      </w:pPr>
+    </w:lvl>
+  </w:abstractNum>
+  <w:abstractNum w:abstractNumId="10" w15:restartNumberingAfterBreak="0">
+    <w:nsid w:val="705C5029"/>
+    <w:multiLevelType w:val="hybridMultilevel"/>
+    <w:tmpl w:val="7876BC7C"/>
+    <w:lvl w:ilvl="0" w:tplc="0409000F">
+      <w:start w:val="1"/>
+      <w:numFmt w:val="decimal"/>
+      <w:lvlText w:val="%1."/>
+      <w:lvlJc w:val="left"/>
+      <w:pPr>
+        <w:ind w:left="720" w:hanging="360"/>
+      </w:pPr>
+      <w:rPr>
+        <w:rFonts w:hint="default"/>
+      </w:rPr>
+    </w:lvl>
+    <w:lvl w:ilvl="1" w:tplc="04090019" w:tentative="1">
+      <w:start w:val="1"/>
+      <w:numFmt w:val="lowerLetter"/>
+      <w:lvlText w:val="%2."/>
+      <w:lvlJc w:val="left"/>
+      <w:pPr>
+        <w:ind w:left="1440" w:hanging="360"/>
+      </w:pPr>
+    </w:lvl>
+    <w:lvl w:ilvl="2" w:tplc="0409001B" w:tentative="1">
+      <w:start w:val="1"/>
+      <w:numFmt w:val="lowerRoman"/>
+      <w:lvlText w:val="%3."/>
+      <w:lvlJc w:val="right"/>
+      <w:pPr>
+        <w:ind w:left="2160" w:hanging="180"/>
+      </w:pPr>
+    </w:lvl>
+    <w:lvl w:ilvl="3" w:tplc="0409000F" w:tentative="1">
+      <w:start w:val="1"/>
+      <w:numFmt w:val="decimal"/>
+      <w:lvlText w:val="%4."/>
+      <w:lvlJc w:val="left"/>
+      <w:pPr>
+        <w:ind w:left="2880" w:hanging="360"/>
+      </w:pPr>
+    </w:lvl>
+    <w:lvl w:ilvl="4" w:tplc="04090019" w:tentative="1">
+      <w:start w:val="1"/>
+      <w:numFmt w:val="lowerLetter"/>
+      <w:lvlText w:val="%5."/>
+      <w:lvlJc w:val="left"/>
+      <w:pPr>
+        <w:ind w:left="3600" w:hanging="360"/>
+      </w:pPr>
+    </w:lvl>
+    <w:lvl w:ilvl="5" w:tplc="0409001B" w:tentative="1">
+      <w:start w:val="1"/>
+      <w:numFmt w:val="lowerRoman"/>
+      <w:lvlText w:val="%6."/>
+      <w:lvlJc w:val="right"/>
+      <w:pPr>
+        <w:ind w:left="4320" w:hanging="180"/>
+      </w:pPr>
+    </w:lvl>
+    <w:lvl w:ilvl="6" w:tplc="0409000F" w:tentative="1">
+      <w:start w:val="1"/>
+      <w:numFmt w:val="decimal"/>
+      <w:lvlText w:val="%7."/>
+      <w:lvlJc w:val="left"/>
+      <w:pPr>
+        <w:ind w:left="5040" w:hanging="360"/>
+      </w:pPr>
+    </w:lvl>
+    <w:lvl w:ilvl="7" w:tplc="04090019" w:tentative="1">
+      <w:start w:val="1"/>
+      <w:numFmt w:val="lowerLetter"/>
+      <w:lvlText w:val="%8."/>
+      <w:lvlJc w:val="left"/>
+      <w:pPr>
+        <w:ind w:left="5760" w:hanging="360"/>
+      </w:pPr>
+    </w:lvl>
+    <w:lvl w:ilvl="8" w:tplc="0409001B" w:tentative="1">
+      <w:start w:val="1"/>
+      <w:numFmt w:val="lowerRoman"/>
+      <w:lvlText w:val="%9."/>
+      <w:lvlJc w:val="right"/>
+      <w:pPr>
+        <w:ind w:left="6480" w:hanging="180"/>
+      </w:pPr>
+    </w:lvl>
+  </w:abstractNum>
+  <w:abstractNum w:abstractNumId="11" w15:restartNumberingAfterBreak="0">
     <w:nsid w:val="7065338E"/>
     <w:multiLevelType w:val="multilevel"/>
     <w:tmpl w:val="FAFE9D30"/>
@@ -1928,7 +4686,7 @@
       </w:rPr>
     </w:lvl>
   </w:abstractNum>
-  <w:abstractNum w:abstractNumId="4" w15:restartNumberingAfterBreak="0">
+  <w:abstractNum w:abstractNumId="12" w15:restartNumberingAfterBreak="0">
     <w:nsid w:val="79087455"/>
     <w:multiLevelType w:val="multilevel"/>
     <w:tmpl w:val="60BC7608"/>
@@ -2045,16 +4803,40 @@
     <w:abstractNumId w:val="1"/>
   </w:num>
   <w:num w:numId="2" w16cid:durableId="1693720236">
-    <w:abstractNumId w:val="3"/>
+    <w:abstractNumId w:val="11"/>
   </w:num>
   <w:num w:numId="3" w16cid:durableId="871071311">
     <w:abstractNumId w:val="0"/>
   </w:num>
   <w:num w:numId="4" w16cid:durableId="247231412">
+    <w:abstractNumId w:val="4"/>
+  </w:num>
+  <w:num w:numId="5" w16cid:durableId="1361709859">
+    <w:abstractNumId w:val="12"/>
+  </w:num>
+  <w:num w:numId="6" w16cid:durableId="249051111">
+    <w:abstractNumId w:val="8"/>
+  </w:num>
+  <w:num w:numId="7" w16cid:durableId="1026102949">
+    <w:abstractNumId w:val="7"/>
+  </w:num>
+  <w:num w:numId="8" w16cid:durableId="1193881804">
+    <w:abstractNumId w:val="5"/>
+  </w:num>
+  <w:num w:numId="9" w16cid:durableId="941959789">
+    <w:abstractNumId w:val="10"/>
+  </w:num>
+  <w:num w:numId="10" w16cid:durableId="840895226">
+    <w:abstractNumId w:val="6"/>
+  </w:num>
+  <w:num w:numId="11" w16cid:durableId="1432358165">
     <w:abstractNumId w:val="2"/>
   </w:num>
-  <w:num w:numId="5" w16cid:durableId="1361709859">
-    <w:abstractNumId w:val="4"/>
+  <w:num w:numId="12" w16cid:durableId="1588466859">
+    <w:abstractNumId w:val="3"/>
+  </w:num>
+  <w:num w:numId="13" w16cid:durableId="768935594">
+    <w:abstractNumId w:val="9"/>
   </w:num>
 </w:numbering>
 </file>

</xml_diff>